<commit_message>
Added updated scope file
</commit_message>
<xml_diff>
--- a/Project1-Final-Files/ProjectDefinition_Scope.docx
+++ b/Project1-Final-Files/ProjectDefinition_Scope.docx
@@ -28,27 +28,63 @@
           <w:szCs w:val="20"/>
         </w:rPr>
       </w:pPr>
-      <w:r>
-        <w:rPr>
-          <w:rFonts w:ascii="Courier New" w:hAnsi="Courier New" w:cs="Courier New"/>
-          <w:sz w:val="20"/>
-          <w:szCs w:val="20"/>
-        </w:rPr>
-        <w:t xml:space="preserve"># </w:t>
-      </w:r>
-      <w:r>
-        <w:rPr>
-          <w:rFonts w:ascii="Courier New" w:hAnsi="Courier New" w:cs="Courier New"/>
-          <w:sz w:val="20"/>
-          <w:szCs w:val="20"/>
-        </w:rPr>
-        <w:t xml:space="preserve">Project - </w:t>
-      </w:r>
       <w:bookmarkStart w:id="0" w:name="_GoBack"/>
       <w:bookmarkEnd w:id="0"/>
       <w:r>
         <w:rPr>
           <w:rFonts w:ascii="Courier New" w:hAnsi="Courier New" w:cs="Courier New"/>
+          <w:b/>
+          <w:sz w:val="20"/>
+          <w:szCs w:val="20"/>
+        </w:rPr>
+        <w:t xml:space="preserve"># </w:t>
+      </w:r>
+      <w:r>
+        <w:rPr>
+          <w:rFonts w:ascii="Courier New" w:hAnsi="Courier New" w:cs="Courier New"/>
+          <w:b/>
+          <w:sz w:val="20"/>
+          <w:szCs w:val="20"/>
+        </w:rPr>
+        <w:t xml:space="preserve">Project </w:t>
+      </w:r>
+      <w:r>
+        <w:rPr>
+          <w:rFonts w:ascii="Courier New" w:hAnsi="Courier New" w:cs="Courier New"/>
+          <w:b/>
+          <w:sz w:val="20"/>
+          <w:szCs w:val="20"/>
+        </w:rPr>
+        <w:t>Name</w:t>
+      </w:r>
+      <w:r>
+        <w:rPr>
+          <w:rFonts w:ascii="Courier New" w:hAnsi="Courier New" w:cs="Courier New"/>
+          <w:b/>
+          <w:sz w:val="20"/>
+          <w:szCs w:val="20"/>
+        </w:rPr>
+        <w:t>:</w:t>
+      </w:r>
+      <w:r>
+        <w:rPr>
+          <w:rFonts w:ascii="Courier New" w:hAnsi="Courier New" w:cs="Courier New"/>
+          <w:sz w:val="20"/>
+          <w:szCs w:val="20"/>
+        </w:rPr>
+        <w:t xml:space="preserve"> Finding MQLS (</w:t>
+      </w:r>
+      <w:r>
+        <w:rPr>
+          <w:rFonts w:ascii="Courier New" w:hAnsi="Courier New" w:cs="Courier New"/>
+          <w:sz w:val="20"/>
+          <w:szCs w:val="20"/>
+        </w:rPr>
+        <w:t>Most qualified Leads) by analysis on website traffic and usage pattern</w:t>
+      </w:r>
+      <w:r>
+        <w:rPr>
+          <w:rFonts w:ascii="Courier New" w:hAnsi="Courier New" w:cs="Courier New"/>
           <w:sz w:val="20"/>
           <w:szCs w:val="20"/>
         </w:rPr>
@@ -104,13 +140,193 @@
         </w:tabs>
         <w:rPr>
           <w:rFonts w:ascii="Courier New" w:hAnsi="Courier New" w:cs="Courier New"/>
-          <w:sz w:val="20"/>
-          <w:szCs w:val="20"/>
-        </w:rPr>
-      </w:pPr>
-      <w:r>
-        <w:rPr>
-          <w:rFonts w:ascii="Courier New" w:hAnsi="Courier New" w:cs="Courier New"/>
+          <w:b/>
+          <w:sz w:val="20"/>
+          <w:szCs w:val="20"/>
+        </w:rPr>
+      </w:pPr>
+      <w:r>
+        <w:rPr>
+          <w:rFonts w:ascii="Courier New" w:hAnsi="Courier New" w:cs="Courier New"/>
+          <w:b/>
+          <w:sz w:val="20"/>
+          <w:szCs w:val="20"/>
+        </w:rPr>
+        <w:t>Team Size -  3</w:t>
+      </w:r>
+      <w:r>
+        <w:rPr>
+          <w:rFonts w:ascii="Courier New" w:hAnsi="Courier New" w:cs="Courier New"/>
+          <w:b/>
+          <w:sz w:val="20"/>
+          <w:szCs w:val="20"/>
+        </w:rPr>
+        <w:t xml:space="preserve"> </w:t>
+      </w:r>
+    </w:p>
+    <w:p>
+      <w:pPr>
+        <w:tabs>
+          <w:tab w:val="left" w:pos="916"/>
+          <w:tab w:val="left" w:pos="1832"/>
+          <w:tab w:val="left" w:pos="2748"/>
+          <w:tab w:val="left" w:pos="3664"/>
+          <w:tab w:val="left" w:pos="4580"/>
+          <w:tab w:val="left" w:pos="5496"/>
+          <w:tab w:val="left" w:pos="6412"/>
+          <w:tab w:val="left" w:pos="7328"/>
+          <w:tab w:val="left" w:pos="8244"/>
+          <w:tab w:val="left" w:pos="9160"/>
+          <w:tab w:val="left" w:pos="10076"/>
+          <w:tab w:val="left" w:pos="10992"/>
+          <w:tab w:val="left" w:pos="11908"/>
+          <w:tab w:val="left" w:pos="12824"/>
+          <w:tab w:val="left" w:pos="13740"/>
+          <w:tab w:val="left" w:pos="14656"/>
+        </w:tabs>
+        <w:rPr>
+          <w:rFonts w:ascii="Courier New" w:hAnsi="Courier New" w:cs="Courier New"/>
+          <w:sz w:val="20"/>
+          <w:szCs w:val="20"/>
+        </w:rPr>
+      </w:pPr>
+      <w:r>
+        <w:rPr>
+          <w:rFonts w:ascii="Courier New" w:hAnsi="Courier New" w:cs="Courier New"/>
+          <w:sz w:val="20"/>
+          <w:szCs w:val="20"/>
+        </w:rPr>
+        <w:t>Anjali Mangal</w:t>
+      </w:r>
+    </w:p>
+    <w:p>
+      <w:pPr>
+        <w:tabs>
+          <w:tab w:val="left" w:pos="916"/>
+          <w:tab w:val="left" w:pos="1832"/>
+          <w:tab w:val="left" w:pos="2748"/>
+          <w:tab w:val="left" w:pos="3664"/>
+          <w:tab w:val="left" w:pos="4580"/>
+          <w:tab w:val="left" w:pos="5496"/>
+          <w:tab w:val="left" w:pos="6412"/>
+          <w:tab w:val="left" w:pos="7328"/>
+          <w:tab w:val="left" w:pos="8244"/>
+          <w:tab w:val="left" w:pos="9160"/>
+          <w:tab w:val="left" w:pos="10076"/>
+          <w:tab w:val="left" w:pos="10992"/>
+          <w:tab w:val="left" w:pos="11908"/>
+          <w:tab w:val="left" w:pos="12824"/>
+          <w:tab w:val="left" w:pos="13740"/>
+          <w:tab w:val="left" w:pos="14656"/>
+        </w:tabs>
+        <w:rPr>
+          <w:rFonts w:ascii="Courier New" w:hAnsi="Courier New" w:cs="Courier New"/>
+          <w:sz w:val="20"/>
+          <w:szCs w:val="20"/>
+        </w:rPr>
+      </w:pPr>
+      <w:r>
+        <w:rPr>
+          <w:rFonts w:ascii="Courier New" w:hAnsi="Courier New" w:cs="Courier New"/>
+          <w:sz w:val="20"/>
+          <w:szCs w:val="20"/>
+        </w:rPr>
+        <w:t>Archana Soni</w:t>
+      </w:r>
+    </w:p>
+    <w:p>
+      <w:pPr>
+        <w:tabs>
+          <w:tab w:val="left" w:pos="916"/>
+          <w:tab w:val="left" w:pos="1832"/>
+          <w:tab w:val="left" w:pos="2748"/>
+          <w:tab w:val="left" w:pos="3664"/>
+          <w:tab w:val="left" w:pos="4580"/>
+          <w:tab w:val="left" w:pos="5496"/>
+          <w:tab w:val="left" w:pos="6412"/>
+          <w:tab w:val="left" w:pos="7328"/>
+          <w:tab w:val="left" w:pos="8244"/>
+          <w:tab w:val="left" w:pos="9160"/>
+          <w:tab w:val="left" w:pos="10076"/>
+          <w:tab w:val="left" w:pos="10992"/>
+          <w:tab w:val="left" w:pos="11908"/>
+          <w:tab w:val="left" w:pos="12824"/>
+          <w:tab w:val="left" w:pos="13740"/>
+          <w:tab w:val="left" w:pos="14656"/>
+        </w:tabs>
+        <w:rPr>
+          <w:rFonts w:ascii="Courier New" w:hAnsi="Courier New" w:cs="Courier New"/>
+          <w:sz w:val="20"/>
+          <w:szCs w:val="20"/>
+        </w:rPr>
+      </w:pPr>
+      <w:r>
+        <w:rPr>
+          <w:rFonts w:ascii="Courier New" w:hAnsi="Courier New" w:cs="Courier New"/>
+          <w:sz w:val="20"/>
+          <w:szCs w:val="20"/>
+        </w:rPr>
+        <w:t xml:space="preserve">Christie Lafrance </w:t>
+      </w:r>
+    </w:p>
+    <w:p>
+      <w:pPr>
+        <w:tabs>
+          <w:tab w:val="left" w:pos="916"/>
+          <w:tab w:val="left" w:pos="1832"/>
+          <w:tab w:val="left" w:pos="2748"/>
+          <w:tab w:val="left" w:pos="3664"/>
+          <w:tab w:val="left" w:pos="4580"/>
+          <w:tab w:val="left" w:pos="5496"/>
+          <w:tab w:val="left" w:pos="6412"/>
+          <w:tab w:val="left" w:pos="7328"/>
+          <w:tab w:val="left" w:pos="8244"/>
+          <w:tab w:val="left" w:pos="9160"/>
+          <w:tab w:val="left" w:pos="10076"/>
+          <w:tab w:val="left" w:pos="10992"/>
+          <w:tab w:val="left" w:pos="11908"/>
+          <w:tab w:val="left" w:pos="12824"/>
+          <w:tab w:val="left" w:pos="13740"/>
+          <w:tab w:val="left" w:pos="14656"/>
+        </w:tabs>
+        <w:rPr>
+          <w:rFonts w:ascii="Courier New" w:hAnsi="Courier New" w:cs="Courier New"/>
+          <w:sz w:val="20"/>
+          <w:szCs w:val="20"/>
+        </w:rPr>
+      </w:pPr>
+    </w:p>
+    <w:p>
+      <w:pPr>
+        <w:tabs>
+          <w:tab w:val="left" w:pos="916"/>
+          <w:tab w:val="left" w:pos="1832"/>
+          <w:tab w:val="left" w:pos="2748"/>
+          <w:tab w:val="left" w:pos="3664"/>
+          <w:tab w:val="left" w:pos="4580"/>
+          <w:tab w:val="left" w:pos="5496"/>
+          <w:tab w:val="left" w:pos="6412"/>
+          <w:tab w:val="left" w:pos="7328"/>
+          <w:tab w:val="left" w:pos="8244"/>
+          <w:tab w:val="left" w:pos="9160"/>
+          <w:tab w:val="left" w:pos="10076"/>
+          <w:tab w:val="left" w:pos="10992"/>
+          <w:tab w:val="left" w:pos="11908"/>
+          <w:tab w:val="left" w:pos="12824"/>
+          <w:tab w:val="left" w:pos="13740"/>
+          <w:tab w:val="left" w:pos="14656"/>
+        </w:tabs>
+        <w:rPr>
+          <w:rFonts w:ascii="Courier New" w:hAnsi="Courier New" w:cs="Courier New"/>
+          <w:b/>
+          <w:sz w:val="20"/>
+          <w:szCs w:val="20"/>
+        </w:rPr>
+      </w:pPr>
+      <w:r>
+        <w:rPr>
+          <w:rFonts w:ascii="Courier New" w:hAnsi="Courier New" w:cs="Courier New"/>
+          <w:b/>
           <w:sz w:val="20"/>
           <w:szCs w:val="20"/>
         </w:rPr>
@@ -219,7 +435,23 @@
           <w:sz w:val="20"/>
           <w:szCs w:val="20"/>
         </w:rPr>
-        <w:t>Informed decisions rather based on intuitions</w:t>
+        <w:t xml:space="preserve">Informed decisions rather </w:t>
+      </w:r>
+      <w:r>
+        <w:rPr>
+          <w:rFonts w:ascii="Courier New" w:hAnsi="Courier New" w:cs="Courier New"/>
+          <w:sz w:val="20"/>
+          <w:szCs w:val="20"/>
+        </w:rPr>
+        <w:t xml:space="preserve">than </w:t>
+      </w:r>
+      <w:r>
+        <w:rPr>
+          <w:rFonts w:ascii="Courier New" w:hAnsi="Courier New" w:cs="Courier New"/>
+          <w:sz w:val="20"/>
+          <w:szCs w:val="20"/>
+        </w:rPr>
+        <w:t>based on intuitions</w:t>
       </w:r>
       <w:r>
         <w:rPr>
@@ -229,71 +461,68 @@
         </w:rPr>
         <w:t xml:space="preserve"> and those who are not using data are falling </w:t>
       </w:r>
-      <w:proofErr w:type="gramStart"/>
-      <w:r>
-        <w:rPr>
-          <w:rFonts w:ascii="Courier New" w:hAnsi="Courier New" w:cs="Courier New"/>
-          <w:sz w:val="20"/>
-          <w:szCs w:val="20"/>
-        </w:rPr>
-        <w:t>behind .</w:t>
-      </w:r>
-      <w:proofErr w:type="gramEnd"/>
-    </w:p>
-    <w:p>
-      <w:pPr>
-        <w:tabs>
-          <w:tab w:val="left" w:pos="916"/>
-          <w:tab w:val="left" w:pos="1832"/>
-          <w:tab w:val="left" w:pos="2748"/>
-          <w:tab w:val="left" w:pos="3664"/>
-          <w:tab w:val="left" w:pos="4580"/>
-          <w:tab w:val="left" w:pos="5496"/>
-          <w:tab w:val="left" w:pos="6412"/>
-          <w:tab w:val="left" w:pos="7328"/>
-          <w:tab w:val="left" w:pos="8244"/>
-          <w:tab w:val="left" w:pos="9160"/>
-          <w:tab w:val="left" w:pos="10076"/>
-          <w:tab w:val="left" w:pos="10992"/>
-          <w:tab w:val="left" w:pos="11908"/>
-          <w:tab w:val="left" w:pos="12824"/>
-          <w:tab w:val="left" w:pos="13740"/>
-          <w:tab w:val="left" w:pos="14656"/>
-        </w:tabs>
-        <w:rPr>
-          <w:rFonts w:ascii="Courier New" w:hAnsi="Courier New" w:cs="Courier New"/>
-          <w:sz w:val="20"/>
-          <w:szCs w:val="20"/>
-        </w:rPr>
-      </w:pPr>
-    </w:p>
-    <w:p>
-      <w:pPr>
-        <w:tabs>
-          <w:tab w:val="left" w:pos="916"/>
-          <w:tab w:val="left" w:pos="1832"/>
-          <w:tab w:val="left" w:pos="2748"/>
-          <w:tab w:val="left" w:pos="3664"/>
-          <w:tab w:val="left" w:pos="4580"/>
-          <w:tab w:val="left" w:pos="5496"/>
-          <w:tab w:val="left" w:pos="6412"/>
-          <w:tab w:val="left" w:pos="7328"/>
-          <w:tab w:val="left" w:pos="8244"/>
-          <w:tab w:val="left" w:pos="9160"/>
-          <w:tab w:val="left" w:pos="10076"/>
-          <w:tab w:val="left" w:pos="10992"/>
-          <w:tab w:val="left" w:pos="11908"/>
-          <w:tab w:val="left" w:pos="12824"/>
-          <w:tab w:val="left" w:pos="13740"/>
-          <w:tab w:val="left" w:pos="14656"/>
-        </w:tabs>
-        <w:rPr>
-          <w:rFonts w:ascii="Courier New" w:hAnsi="Courier New" w:cs="Courier New"/>
-          <w:sz w:val="20"/>
-          <w:szCs w:val="20"/>
-        </w:rPr>
-      </w:pPr>
-      <w:proofErr w:type="gramStart"/>
+      <w:r>
+        <w:rPr>
+          <w:rFonts w:ascii="Courier New" w:hAnsi="Courier New" w:cs="Courier New"/>
+          <w:sz w:val="20"/>
+          <w:szCs w:val="20"/>
+        </w:rPr>
+        <w:t>behind.</w:t>
+      </w:r>
+    </w:p>
+    <w:p>
+      <w:pPr>
+        <w:tabs>
+          <w:tab w:val="left" w:pos="916"/>
+          <w:tab w:val="left" w:pos="1832"/>
+          <w:tab w:val="left" w:pos="2748"/>
+          <w:tab w:val="left" w:pos="3664"/>
+          <w:tab w:val="left" w:pos="4580"/>
+          <w:tab w:val="left" w:pos="5496"/>
+          <w:tab w:val="left" w:pos="6412"/>
+          <w:tab w:val="left" w:pos="7328"/>
+          <w:tab w:val="left" w:pos="8244"/>
+          <w:tab w:val="left" w:pos="9160"/>
+          <w:tab w:val="left" w:pos="10076"/>
+          <w:tab w:val="left" w:pos="10992"/>
+          <w:tab w:val="left" w:pos="11908"/>
+          <w:tab w:val="left" w:pos="12824"/>
+          <w:tab w:val="left" w:pos="13740"/>
+          <w:tab w:val="left" w:pos="14656"/>
+        </w:tabs>
+        <w:rPr>
+          <w:rFonts w:ascii="Courier New" w:hAnsi="Courier New" w:cs="Courier New"/>
+          <w:sz w:val="20"/>
+          <w:szCs w:val="20"/>
+        </w:rPr>
+      </w:pPr>
+    </w:p>
+    <w:p>
+      <w:pPr>
+        <w:tabs>
+          <w:tab w:val="left" w:pos="916"/>
+          <w:tab w:val="left" w:pos="1832"/>
+          <w:tab w:val="left" w:pos="2748"/>
+          <w:tab w:val="left" w:pos="3664"/>
+          <w:tab w:val="left" w:pos="4580"/>
+          <w:tab w:val="left" w:pos="5496"/>
+          <w:tab w:val="left" w:pos="6412"/>
+          <w:tab w:val="left" w:pos="7328"/>
+          <w:tab w:val="left" w:pos="8244"/>
+          <w:tab w:val="left" w:pos="9160"/>
+          <w:tab w:val="left" w:pos="10076"/>
+          <w:tab w:val="left" w:pos="10992"/>
+          <w:tab w:val="left" w:pos="11908"/>
+          <w:tab w:val="left" w:pos="12824"/>
+          <w:tab w:val="left" w:pos="13740"/>
+          <w:tab w:val="left" w:pos="14656"/>
+        </w:tabs>
+        <w:rPr>
+          <w:rFonts w:ascii="Courier New" w:hAnsi="Courier New" w:cs="Courier New"/>
+          <w:sz w:val="20"/>
+          <w:szCs w:val="20"/>
+        </w:rPr>
+      </w:pPr>
       <w:r>
         <w:rPr>
           <w:rFonts w:ascii="Courier New" w:hAnsi="Courier New" w:cs="Courier New"/>
@@ -309,81 +538,86 @@
           <w:sz w:val="20"/>
           <w:szCs w:val="20"/>
         </w:rPr>
-        <w:t xml:space="preserve">  -</w:t>
-      </w:r>
-      <w:proofErr w:type="gramEnd"/>
-      <w:r>
-        <w:rPr>
-          <w:rFonts w:ascii="Courier New" w:hAnsi="Courier New" w:cs="Courier New"/>
-          <w:sz w:val="20"/>
-          <w:szCs w:val="20"/>
-        </w:rPr>
-        <w:t xml:space="preserve"> Company has a new business unit and investing in cloud services (subscription model) for few of its traditional licensed suits on premise products .</w:t>
-      </w:r>
-    </w:p>
-    <w:p>
-      <w:pPr>
-        <w:tabs>
-          <w:tab w:val="left" w:pos="916"/>
-          <w:tab w:val="left" w:pos="1832"/>
-          <w:tab w:val="left" w:pos="2748"/>
-          <w:tab w:val="left" w:pos="3664"/>
-          <w:tab w:val="left" w:pos="4580"/>
-          <w:tab w:val="left" w:pos="5496"/>
-          <w:tab w:val="left" w:pos="6412"/>
-          <w:tab w:val="left" w:pos="7328"/>
-          <w:tab w:val="left" w:pos="8244"/>
-          <w:tab w:val="left" w:pos="9160"/>
-          <w:tab w:val="left" w:pos="10076"/>
-          <w:tab w:val="left" w:pos="10992"/>
-          <w:tab w:val="left" w:pos="11908"/>
-          <w:tab w:val="left" w:pos="12824"/>
-          <w:tab w:val="left" w:pos="13740"/>
-          <w:tab w:val="left" w:pos="14656"/>
-        </w:tabs>
-        <w:rPr>
-          <w:rFonts w:ascii="Courier New" w:hAnsi="Courier New" w:cs="Courier New"/>
-          <w:sz w:val="20"/>
-          <w:szCs w:val="20"/>
-        </w:rPr>
-      </w:pPr>
-    </w:p>
-    <w:p>
-      <w:pPr>
-        <w:tabs>
-          <w:tab w:val="left" w:pos="916"/>
-          <w:tab w:val="left" w:pos="1832"/>
-          <w:tab w:val="left" w:pos="2748"/>
-          <w:tab w:val="left" w:pos="3664"/>
-          <w:tab w:val="left" w:pos="4580"/>
-          <w:tab w:val="left" w:pos="5496"/>
-          <w:tab w:val="left" w:pos="6412"/>
-          <w:tab w:val="left" w:pos="7328"/>
-          <w:tab w:val="left" w:pos="8244"/>
-          <w:tab w:val="left" w:pos="9160"/>
-          <w:tab w:val="left" w:pos="10076"/>
-          <w:tab w:val="left" w:pos="10992"/>
-          <w:tab w:val="left" w:pos="11908"/>
-          <w:tab w:val="left" w:pos="12824"/>
-          <w:tab w:val="left" w:pos="13740"/>
-          <w:tab w:val="left" w:pos="14656"/>
-        </w:tabs>
-        <w:rPr>
-          <w:rFonts w:ascii="Courier New" w:hAnsi="Courier New" w:cs="Courier New"/>
-          <w:sz w:val="20"/>
-          <w:szCs w:val="20"/>
-        </w:rPr>
-      </w:pPr>
-      <w:proofErr w:type="spellStart"/>
-      <w:r>
-        <w:rPr>
-          <w:rFonts w:ascii="Courier New" w:hAnsi="Courier New" w:cs="Courier New"/>
-          <w:sz w:val="20"/>
-          <w:szCs w:val="20"/>
-        </w:rPr>
-        <w:t>Buisness</w:t>
-      </w:r>
-      <w:proofErr w:type="spellEnd"/>
+        <w:t xml:space="preserve"> -</w:t>
+      </w:r>
+      <w:r>
+        <w:rPr>
+          <w:rFonts w:ascii="Courier New" w:hAnsi="Courier New" w:cs="Courier New"/>
+          <w:sz w:val="20"/>
+          <w:szCs w:val="20"/>
+        </w:rPr>
+        <w:t xml:space="preserve"> Company has a new business unit and investing in cloud services (subscription model) for few of its traditional licensed suits on premise </w:t>
+      </w:r>
+      <w:r>
+        <w:rPr>
+          <w:rFonts w:ascii="Courier New" w:hAnsi="Courier New" w:cs="Courier New"/>
+          <w:sz w:val="20"/>
+          <w:szCs w:val="20"/>
+        </w:rPr>
+        <w:t>products.</w:t>
+      </w:r>
+    </w:p>
+    <w:p>
+      <w:pPr>
+        <w:tabs>
+          <w:tab w:val="left" w:pos="916"/>
+          <w:tab w:val="left" w:pos="1832"/>
+          <w:tab w:val="left" w:pos="2748"/>
+          <w:tab w:val="left" w:pos="3664"/>
+          <w:tab w:val="left" w:pos="4580"/>
+          <w:tab w:val="left" w:pos="5496"/>
+          <w:tab w:val="left" w:pos="6412"/>
+          <w:tab w:val="left" w:pos="7328"/>
+          <w:tab w:val="left" w:pos="8244"/>
+          <w:tab w:val="left" w:pos="9160"/>
+          <w:tab w:val="left" w:pos="10076"/>
+          <w:tab w:val="left" w:pos="10992"/>
+          <w:tab w:val="left" w:pos="11908"/>
+          <w:tab w:val="left" w:pos="12824"/>
+          <w:tab w:val="left" w:pos="13740"/>
+          <w:tab w:val="left" w:pos="14656"/>
+        </w:tabs>
+        <w:rPr>
+          <w:rFonts w:ascii="Courier New" w:hAnsi="Courier New" w:cs="Courier New"/>
+          <w:sz w:val="20"/>
+          <w:szCs w:val="20"/>
+        </w:rPr>
+      </w:pPr>
+    </w:p>
+    <w:p>
+      <w:pPr>
+        <w:tabs>
+          <w:tab w:val="left" w:pos="916"/>
+          <w:tab w:val="left" w:pos="1832"/>
+          <w:tab w:val="left" w:pos="2748"/>
+          <w:tab w:val="left" w:pos="3664"/>
+          <w:tab w:val="left" w:pos="4580"/>
+          <w:tab w:val="left" w:pos="5496"/>
+          <w:tab w:val="left" w:pos="6412"/>
+          <w:tab w:val="left" w:pos="7328"/>
+          <w:tab w:val="left" w:pos="8244"/>
+          <w:tab w:val="left" w:pos="9160"/>
+          <w:tab w:val="left" w:pos="10076"/>
+          <w:tab w:val="left" w:pos="10992"/>
+          <w:tab w:val="left" w:pos="11908"/>
+          <w:tab w:val="left" w:pos="12824"/>
+          <w:tab w:val="left" w:pos="13740"/>
+          <w:tab w:val="left" w:pos="14656"/>
+        </w:tabs>
+        <w:rPr>
+          <w:rFonts w:ascii="Courier New" w:hAnsi="Courier New" w:cs="Courier New"/>
+          <w:sz w:val="20"/>
+          <w:szCs w:val="20"/>
+        </w:rPr>
+      </w:pPr>
+      <w:r>
+        <w:rPr>
+          <w:rFonts w:ascii="Courier New" w:hAnsi="Courier New" w:cs="Courier New"/>
+          <w:sz w:val="20"/>
+          <w:szCs w:val="20"/>
+        </w:rPr>
+        <w:t>Business</w:t>
+      </w:r>
       <w:r>
         <w:rPr>
           <w:rFonts w:ascii="Courier New" w:hAnsi="Courier New" w:cs="Courier New"/>
@@ -553,18 +787,32 @@
           <w:sz w:val="20"/>
           <w:szCs w:val="20"/>
         </w:rPr>
-        <w:t xml:space="preserve">n Beta /Trial phase to almost 100 </w:t>
-      </w:r>
-      <w:proofErr w:type="gramStart"/>
-      <w:r>
-        <w:rPr>
-          <w:rFonts w:ascii="Courier New" w:hAnsi="Courier New" w:cs="Courier New"/>
-          <w:sz w:val="20"/>
-          <w:szCs w:val="20"/>
-        </w:rPr>
-        <w:t>Companies .</w:t>
-      </w:r>
-      <w:proofErr w:type="gramEnd"/>
+        <w:t xml:space="preserve">n Beta /Trial phase to </w:t>
+      </w:r>
+      <w:r>
+        <w:rPr>
+          <w:rFonts w:ascii="Courier New" w:hAnsi="Courier New" w:cs="Courier New"/>
+          <w:sz w:val="20"/>
+          <w:szCs w:val="20"/>
+        </w:rPr>
+        <w:t>almost 100</w:t>
+      </w:r>
+      <w:r>
+        <w:rPr>
+          <w:rFonts w:ascii="Courier New" w:hAnsi="Courier New" w:cs="Courier New"/>
+          <w:sz w:val="20"/>
+          <w:szCs w:val="20"/>
+        </w:rPr>
+        <w:t xml:space="preserve"> </w:t>
+      </w:r>
+      <w:r>
+        <w:rPr>
+          <w:rFonts w:ascii="Courier New" w:hAnsi="Courier New" w:cs="Courier New"/>
+          <w:sz w:val="20"/>
+          <w:szCs w:val="20"/>
+        </w:rPr>
+        <w:t>Companies.</w:t>
+      </w:r>
       <w:r>
         <w:rPr>
           <w:rFonts w:ascii="Courier New" w:hAnsi="Courier New" w:cs="Courier New"/>
@@ -573,16 +821,14 @@
         </w:rPr>
         <w:t xml:space="preserve"> The trial period is about 60 </w:t>
       </w:r>
-      <w:proofErr w:type="gramStart"/>
-      <w:r>
-        <w:rPr>
-          <w:rFonts w:ascii="Courier New" w:hAnsi="Courier New" w:cs="Courier New"/>
-          <w:sz w:val="20"/>
-          <w:szCs w:val="20"/>
-        </w:rPr>
-        <w:t>days .</w:t>
-      </w:r>
-      <w:proofErr w:type="gramEnd"/>
+      <w:r>
+        <w:rPr>
+          <w:rFonts w:ascii="Courier New" w:hAnsi="Courier New" w:cs="Courier New"/>
+          <w:sz w:val="20"/>
+          <w:szCs w:val="20"/>
+        </w:rPr>
+        <w:t>days.</w:t>
+      </w:r>
     </w:p>
     <w:p>
       <w:pPr>
@@ -634,60 +880,46 @@
         </w:rPr>
         <w:t xml:space="preserve">d the click stream </w:t>
       </w:r>
-      <w:proofErr w:type="gramStart"/>
-      <w:r>
-        <w:rPr>
-          <w:rFonts w:ascii="Courier New" w:hAnsi="Courier New" w:cs="Courier New"/>
-          <w:sz w:val="20"/>
-          <w:szCs w:val="20"/>
-        </w:rPr>
-        <w:t>telemetry  in</w:t>
-      </w:r>
-      <w:proofErr w:type="gramEnd"/>
-      <w:r>
-        <w:rPr>
-          <w:rFonts w:ascii="Courier New" w:hAnsi="Courier New" w:cs="Courier New"/>
-          <w:sz w:val="20"/>
-          <w:szCs w:val="20"/>
-        </w:rPr>
-        <w:t xml:space="preserve"> the services </w:t>
-      </w:r>
-      <w:r>
-        <w:rPr>
-          <w:rFonts w:ascii="Courier New" w:hAnsi="Courier New" w:cs="Courier New"/>
-          <w:sz w:val="20"/>
-          <w:szCs w:val="20"/>
-        </w:rPr>
-        <w:t>. They have tried Google analytics /</w:t>
-      </w:r>
-      <w:proofErr w:type="spellStart"/>
-      <w:r>
-        <w:rPr>
-          <w:rFonts w:ascii="Courier New" w:hAnsi="Courier New" w:cs="Courier New"/>
-          <w:sz w:val="20"/>
-          <w:szCs w:val="20"/>
-        </w:rPr>
-        <w:t>Mixpanel</w:t>
-      </w:r>
-      <w:proofErr w:type="spellEnd"/>
-      <w:r>
-        <w:rPr>
-          <w:rFonts w:ascii="Courier New" w:hAnsi="Courier New" w:cs="Courier New"/>
-          <w:sz w:val="20"/>
-          <w:szCs w:val="20"/>
-        </w:rPr>
-        <w:t xml:space="preserve"> in previous </w:t>
-      </w:r>
-      <w:proofErr w:type="gramStart"/>
-      <w:r>
-        <w:rPr>
-          <w:rFonts w:ascii="Courier New" w:hAnsi="Courier New" w:cs="Courier New"/>
-          <w:sz w:val="20"/>
-          <w:szCs w:val="20"/>
-        </w:rPr>
-        <w:t>launches .But</w:t>
-      </w:r>
-      <w:proofErr w:type="gramEnd"/>
+      <w:r>
+        <w:rPr>
+          <w:rFonts w:ascii="Courier New" w:hAnsi="Courier New" w:cs="Courier New"/>
+          <w:sz w:val="20"/>
+          <w:szCs w:val="20"/>
+        </w:rPr>
+        <w:t>telemetry in</w:t>
+      </w:r>
+      <w:r>
+        <w:rPr>
+          <w:rFonts w:ascii="Courier New" w:hAnsi="Courier New" w:cs="Courier New"/>
+          <w:sz w:val="20"/>
+          <w:szCs w:val="20"/>
+        </w:rPr>
+        <w:t xml:space="preserve"> the </w:t>
+      </w:r>
+      <w:r>
+        <w:rPr>
+          <w:rFonts w:ascii="Courier New" w:hAnsi="Courier New" w:cs="Courier New"/>
+          <w:sz w:val="20"/>
+          <w:szCs w:val="20"/>
+        </w:rPr>
+        <w:t>services.</w:t>
+      </w:r>
+      <w:r>
+        <w:rPr>
+          <w:rFonts w:ascii="Courier New" w:hAnsi="Courier New" w:cs="Courier New"/>
+          <w:sz w:val="20"/>
+          <w:szCs w:val="20"/>
+        </w:rPr>
+        <w:t xml:space="preserve"> They have tried Google analytics /Mixpanel in previous </w:t>
+      </w:r>
+      <w:r>
+        <w:rPr>
+          <w:rFonts w:ascii="Courier New" w:hAnsi="Courier New" w:cs="Courier New"/>
+          <w:sz w:val="20"/>
+          <w:szCs w:val="20"/>
+        </w:rPr>
+        <w:t>launches. But</w:t>
+      </w:r>
       <w:r>
         <w:rPr>
           <w:rFonts w:ascii="Courier New" w:hAnsi="Courier New" w:cs="Courier New"/>
@@ -702,27 +934,9 @@
           <w:sz w:val="20"/>
           <w:szCs w:val="20"/>
         </w:rPr>
-        <w:t xml:space="preserve">have chosen </w:t>
-      </w:r>
-      <w:proofErr w:type="spellStart"/>
-      <w:r>
-        <w:rPr>
-          <w:rFonts w:ascii="Courier New" w:hAnsi="Courier New" w:cs="Courier New"/>
-          <w:sz w:val="20"/>
-          <w:szCs w:val="20"/>
-        </w:rPr>
-        <w:t>Fullstory</w:t>
-      </w:r>
-      <w:proofErr w:type="spellEnd"/>
-      <w:r>
-        <w:rPr>
-          <w:rFonts w:ascii="Courier New" w:hAnsi="Courier New" w:cs="Courier New"/>
-          <w:sz w:val="20"/>
-          <w:szCs w:val="20"/>
-        </w:rPr>
-        <w:t xml:space="preserve">  </w:t>
-      </w:r>
-      <w:hyperlink r:id="rId5" w:history="1">
+        <w:t xml:space="preserve">have chosen Fullstory  </w:t>
+      </w:r>
+      <w:hyperlink r:id="rId7" w:history="1">
         <w:r>
           <w:rPr>
             <w:rStyle w:val="Hyperlink"/>
@@ -739,6 +953,144 @@
           <w:sz w:val="20"/>
           <w:szCs w:val="20"/>
         </w:rPr>
+        <w:t>.</w:t>
+      </w:r>
+    </w:p>
+    <w:p>
+      <w:pPr>
+        <w:rPr>
+          <w:rFonts w:ascii="Courier New" w:hAnsi="Courier New" w:cs="Courier New"/>
+          <w:sz w:val="20"/>
+          <w:szCs w:val="20"/>
+        </w:rPr>
+      </w:pPr>
+      <w:r>
+        <w:rPr>
+          <w:rFonts w:ascii="Courier New" w:hAnsi="Courier New" w:cs="Courier New"/>
+          <w:sz w:val="20"/>
+          <w:szCs w:val="20"/>
+        </w:rPr>
+        <w:t xml:space="preserve">The tool gives us info </w:t>
+      </w:r>
+      <w:r>
+        <w:rPr>
+          <w:rFonts w:ascii="Courier New" w:hAnsi="Courier New" w:cs="Courier New"/>
+          <w:sz w:val="20"/>
+          <w:szCs w:val="20"/>
+        </w:rPr>
+        <w:t xml:space="preserve">on </w:t>
+      </w:r>
+      <w:r>
+        <w:rPr>
+          <w:rFonts w:ascii="Courier New" w:hAnsi="Courier New" w:cs="Courier New"/>
+          <w:sz w:val="20"/>
+          <w:szCs w:val="20"/>
+        </w:rPr>
+        <w:t>pageviews</w:t>
+      </w:r>
+      <w:r>
+        <w:rPr>
+          <w:rFonts w:ascii="Courier New" w:hAnsi="Courier New" w:cs="Courier New"/>
+          <w:sz w:val="20"/>
+          <w:szCs w:val="20"/>
+        </w:rPr>
+        <w:t>, click paths, and heat maps as a proxy for user engagement, </w:t>
+      </w:r>
+    </w:p>
+    <w:p>
+      <w:pPr>
+        <w:tabs>
+          <w:tab w:val="left" w:pos="916"/>
+          <w:tab w:val="left" w:pos="1832"/>
+          <w:tab w:val="left" w:pos="2748"/>
+          <w:tab w:val="left" w:pos="3664"/>
+          <w:tab w:val="left" w:pos="4580"/>
+          <w:tab w:val="left" w:pos="5496"/>
+          <w:tab w:val="left" w:pos="6412"/>
+          <w:tab w:val="left" w:pos="7328"/>
+          <w:tab w:val="left" w:pos="8244"/>
+          <w:tab w:val="left" w:pos="9160"/>
+          <w:tab w:val="left" w:pos="10076"/>
+          <w:tab w:val="left" w:pos="10992"/>
+          <w:tab w:val="left" w:pos="11908"/>
+          <w:tab w:val="left" w:pos="12824"/>
+          <w:tab w:val="left" w:pos="13740"/>
+          <w:tab w:val="left" w:pos="14656"/>
+        </w:tabs>
+        <w:rPr>
+          <w:rFonts w:ascii="Courier New" w:hAnsi="Courier New" w:cs="Courier New"/>
+          <w:sz w:val="20"/>
+          <w:szCs w:val="20"/>
+        </w:rPr>
+      </w:pPr>
+    </w:p>
+    <w:p>
+      <w:pPr>
+        <w:tabs>
+          <w:tab w:val="left" w:pos="916"/>
+          <w:tab w:val="left" w:pos="1832"/>
+          <w:tab w:val="left" w:pos="2748"/>
+          <w:tab w:val="left" w:pos="3664"/>
+          <w:tab w:val="left" w:pos="4580"/>
+          <w:tab w:val="left" w:pos="5496"/>
+          <w:tab w:val="left" w:pos="6412"/>
+          <w:tab w:val="left" w:pos="7328"/>
+          <w:tab w:val="left" w:pos="8244"/>
+          <w:tab w:val="left" w:pos="9160"/>
+          <w:tab w:val="left" w:pos="10076"/>
+          <w:tab w:val="left" w:pos="10992"/>
+          <w:tab w:val="left" w:pos="11908"/>
+          <w:tab w:val="left" w:pos="12824"/>
+          <w:tab w:val="left" w:pos="13740"/>
+          <w:tab w:val="left" w:pos="14656"/>
+        </w:tabs>
+        <w:rPr>
+          <w:rFonts w:ascii="Courier New" w:hAnsi="Courier New" w:cs="Courier New"/>
+          <w:sz w:val="20"/>
+          <w:szCs w:val="20"/>
+        </w:rPr>
+      </w:pPr>
+    </w:p>
+    <w:p>
+      <w:pPr>
+        <w:tabs>
+          <w:tab w:val="left" w:pos="916"/>
+          <w:tab w:val="left" w:pos="1832"/>
+          <w:tab w:val="left" w:pos="2748"/>
+          <w:tab w:val="left" w:pos="3664"/>
+          <w:tab w:val="left" w:pos="4580"/>
+          <w:tab w:val="left" w:pos="5496"/>
+          <w:tab w:val="left" w:pos="6412"/>
+          <w:tab w:val="left" w:pos="7328"/>
+          <w:tab w:val="left" w:pos="8244"/>
+          <w:tab w:val="left" w:pos="9160"/>
+          <w:tab w:val="left" w:pos="10076"/>
+          <w:tab w:val="left" w:pos="10992"/>
+          <w:tab w:val="left" w:pos="11908"/>
+          <w:tab w:val="left" w:pos="12824"/>
+          <w:tab w:val="left" w:pos="13740"/>
+          <w:tab w:val="left" w:pos="14656"/>
+        </w:tabs>
+        <w:rPr>
+          <w:rFonts w:ascii="Courier New" w:hAnsi="Courier New" w:cs="Courier New"/>
+          <w:sz w:val="20"/>
+          <w:szCs w:val="20"/>
+        </w:rPr>
+      </w:pPr>
+      <w:r>
+        <w:rPr>
+          <w:rFonts w:ascii="Courier New" w:hAnsi="Courier New" w:cs="Courier New"/>
+          <w:sz w:val="20"/>
+          <w:szCs w:val="20"/>
+        </w:rPr>
+        <w:t>But irrespective of chose of tool of collecting customer usage info all of the data is raw numbers and which does not tell any</w:t>
+      </w:r>
+      <w:r>
+        <w:rPr>
+          <w:rFonts w:ascii="Courier New" w:hAnsi="Courier New" w:cs="Courier New"/>
+          <w:sz w:val="20"/>
+          <w:szCs w:val="20"/>
+        </w:rPr>
         <w:t xml:space="preserve"> </w:t>
       </w:r>
       <w:r>
@@ -747,244 +1099,86 @@
           <w:sz w:val="20"/>
           <w:szCs w:val="20"/>
         </w:rPr>
+        <w:t xml:space="preserve">story or meaning full </w:t>
+      </w:r>
+      <w:r>
+        <w:rPr>
+          <w:rFonts w:ascii="Courier New" w:hAnsi="Courier New" w:cs="Courier New"/>
+          <w:sz w:val="20"/>
+          <w:szCs w:val="20"/>
+        </w:rPr>
+        <w:t>insights.</w:t>
+      </w:r>
+    </w:p>
+    <w:p>
+      <w:pPr>
+        <w:tabs>
+          <w:tab w:val="left" w:pos="916"/>
+          <w:tab w:val="left" w:pos="1832"/>
+          <w:tab w:val="left" w:pos="2748"/>
+          <w:tab w:val="left" w:pos="3664"/>
+          <w:tab w:val="left" w:pos="4580"/>
+          <w:tab w:val="left" w:pos="5496"/>
+          <w:tab w:val="left" w:pos="6412"/>
+          <w:tab w:val="left" w:pos="7328"/>
+          <w:tab w:val="left" w:pos="8244"/>
+          <w:tab w:val="left" w:pos="9160"/>
+          <w:tab w:val="left" w:pos="10076"/>
+          <w:tab w:val="left" w:pos="10992"/>
+          <w:tab w:val="left" w:pos="11908"/>
+          <w:tab w:val="left" w:pos="12824"/>
+          <w:tab w:val="left" w:pos="13740"/>
+          <w:tab w:val="left" w:pos="14656"/>
+        </w:tabs>
+        <w:rPr>
+          <w:rFonts w:ascii="Courier New" w:hAnsi="Courier New" w:cs="Courier New"/>
+          <w:sz w:val="20"/>
+          <w:szCs w:val="20"/>
+        </w:rPr>
+      </w:pPr>
+      <w:r>
+        <w:rPr>
+          <w:rFonts w:ascii="Courier New" w:hAnsi="Courier New" w:cs="Courier New"/>
+          <w:sz w:val="20"/>
+          <w:szCs w:val="20"/>
+        </w:rPr>
+        <w:t xml:space="preserve">Each day usage data is captured in </w:t>
+      </w:r>
+      <w:r>
+        <w:rPr>
+          <w:rFonts w:ascii="Courier New" w:hAnsi="Courier New" w:cs="Courier New"/>
+          <w:sz w:val="20"/>
+          <w:szCs w:val="20"/>
+        </w:rPr>
+        <w:t>data exports</w:t>
+      </w:r>
+      <w:r>
+        <w:rPr>
+          <w:rFonts w:ascii="Courier New" w:hAnsi="Courier New" w:cs="Courier New"/>
+          <w:sz w:val="20"/>
+          <w:szCs w:val="20"/>
+        </w:rPr>
+        <w:t xml:space="preserve"> whic</w:t>
+      </w:r>
+      <w:r>
+        <w:rPr>
+          <w:rFonts w:ascii="Courier New" w:hAnsi="Courier New" w:cs="Courier New"/>
+          <w:sz w:val="20"/>
+          <w:szCs w:val="20"/>
+        </w:rPr>
+        <w:t>h is a big chunk of information</w:t>
+      </w:r>
+      <w:r>
+        <w:rPr>
+          <w:rFonts w:ascii="Courier New" w:hAnsi="Courier New" w:cs="Courier New"/>
+          <w:sz w:val="20"/>
+          <w:szCs w:val="20"/>
+        </w:rPr>
         <w:t>.</w:t>
       </w:r>
     </w:p>
     <w:p>
       <w:pPr>
-        <w:rPr>
-          <w:rFonts w:ascii="Courier New" w:hAnsi="Courier New" w:cs="Courier New"/>
-          <w:sz w:val="20"/>
-          <w:szCs w:val="20"/>
-        </w:rPr>
-      </w:pPr>
-      <w:r>
-        <w:rPr>
-          <w:rFonts w:ascii="Courier New" w:hAnsi="Courier New" w:cs="Courier New"/>
-          <w:sz w:val="20"/>
-          <w:szCs w:val="20"/>
-        </w:rPr>
-        <w:t xml:space="preserve">The tool gives us info </w:t>
-      </w:r>
-      <w:proofErr w:type="gramStart"/>
-      <w:r>
-        <w:rPr>
-          <w:rFonts w:ascii="Courier New" w:hAnsi="Courier New" w:cs="Courier New"/>
-          <w:sz w:val="20"/>
-          <w:szCs w:val="20"/>
-        </w:rPr>
-        <w:t xml:space="preserve">on </w:t>
-      </w:r>
-      <w:r>
-        <w:rPr>
-          <w:rFonts w:ascii="Courier New" w:hAnsi="Courier New" w:cs="Courier New"/>
-          <w:sz w:val="20"/>
-          <w:szCs w:val="20"/>
-        </w:rPr>
-        <w:t> </w:t>
-      </w:r>
-      <w:proofErr w:type="spellStart"/>
-      <w:r>
-        <w:rPr>
-          <w:rFonts w:ascii="Courier New" w:hAnsi="Courier New" w:cs="Courier New"/>
-          <w:sz w:val="20"/>
-          <w:szCs w:val="20"/>
-        </w:rPr>
-        <w:t>pageviews</w:t>
-      </w:r>
-      <w:proofErr w:type="spellEnd"/>
-      <w:proofErr w:type="gramEnd"/>
-      <w:r>
-        <w:rPr>
-          <w:rFonts w:ascii="Courier New" w:hAnsi="Courier New" w:cs="Courier New"/>
-          <w:sz w:val="20"/>
-          <w:szCs w:val="20"/>
-        </w:rPr>
-        <w:t>, click paths, and heat maps as a proxy for user engagement, </w:t>
-      </w:r>
-    </w:p>
-    <w:p>
-      <w:pPr>
-        <w:tabs>
-          <w:tab w:val="left" w:pos="916"/>
-          <w:tab w:val="left" w:pos="1832"/>
-          <w:tab w:val="left" w:pos="2748"/>
-          <w:tab w:val="left" w:pos="3664"/>
-          <w:tab w:val="left" w:pos="4580"/>
-          <w:tab w:val="left" w:pos="5496"/>
-          <w:tab w:val="left" w:pos="6412"/>
-          <w:tab w:val="left" w:pos="7328"/>
-          <w:tab w:val="left" w:pos="8244"/>
-          <w:tab w:val="left" w:pos="9160"/>
-          <w:tab w:val="left" w:pos="10076"/>
-          <w:tab w:val="left" w:pos="10992"/>
-          <w:tab w:val="left" w:pos="11908"/>
-          <w:tab w:val="left" w:pos="12824"/>
-          <w:tab w:val="left" w:pos="13740"/>
-          <w:tab w:val="left" w:pos="14656"/>
-        </w:tabs>
-        <w:rPr>
-          <w:rFonts w:ascii="Courier New" w:hAnsi="Courier New" w:cs="Courier New"/>
-          <w:sz w:val="20"/>
-          <w:szCs w:val="20"/>
-        </w:rPr>
-      </w:pPr>
-    </w:p>
-    <w:p>
-      <w:pPr>
-        <w:tabs>
-          <w:tab w:val="left" w:pos="916"/>
-          <w:tab w:val="left" w:pos="1832"/>
-          <w:tab w:val="left" w:pos="2748"/>
-          <w:tab w:val="left" w:pos="3664"/>
-          <w:tab w:val="left" w:pos="4580"/>
-          <w:tab w:val="left" w:pos="5496"/>
-          <w:tab w:val="left" w:pos="6412"/>
-          <w:tab w:val="left" w:pos="7328"/>
-          <w:tab w:val="left" w:pos="8244"/>
-          <w:tab w:val="left" w:pos="9160"/>
-          <w:tab w:val="left" w:pos="10076"/>
-          <w:tab w:val="left" w:pos="10992"/>
-          <w:tab w:val="left" w:pos="11908"/>
-          <w:tab w:val="left" w:pos="12824"/>
-          <w:tab w:val="left" w:pos="13740"/>
-          <w:tab w:val="left" w:pos="14656"/>
-        </w:tabs>
-        <w:rPr>
-          <w:rFonts w:ascii="Courier New" w:hAnsi="Courier New" w:cs="Courier New"/>
-          <w:sz w:val="20"/>
-          <w:szCs w:val="20"/>
-        </w:rPr>
-      </w:pPr>
-    </w:p>
-    <w:p>
-      <w:pPr>
-        <w:tabs>
-          <w:tab w:val="left" w:pos="916"/>
-          <w:tab w:val="left" w:pos="1832"/>
-          <w:tab w:val="left" w:pos="2748"/>
-          <w:tab w:val="left" w:pos="3664"/>
-          <w:tab w:val="left" w:pos="4580"/>
-          <w:tab w:val="left" w:pos="5496"/>
-          <w:tab w:val="left" w:pos="6412"/>
-          <w:tab w:val="left" w:pos="7328"/>
-          <w:tab w:val="left" w:pos="8244"/>
-          <w:tab w:val="left" w:pos="9160"/>
-          <w:tab w:val="left" w:pos="10076"/>
-          <w:tab w:val="left" w:pos="10992"/>
-          <w:tab w:val="left" w:pos="11908"/>
-          <w:tab w:val="left" w:pos="12824"/>
-          <w:tab w:val="left" w:pos="13740"/>
-          <w:tab w:val="left" w:pos="14656"/>
-        </w:tabs>
-        <w:rPr>
-          <w:rFonts w:ascii="Courier New" w:hAnsi="Courier New" w:cs="Courier New"/>
-          <w:sz w:val="20"/>
-          <w:szCs w:val="20"/>
-        </w:rPr>
-      </w:pPr>
-      <w:r>
-        <w:rPr>
-          <w:rFonts w:ascii="Courier New" w:hAnsi="Courier New" w:cs="Courier New"/>
-          <w:sz w:val="20"/>
-          <w:szCs w:val="20"/>
-        </w:rPr>
-        <w:t xml:space="preserve">But irrespective of chose of tool of collecting customer usage info all of the data is raw numbers and which does not tell </w:t>
-      </w:r>
-      <w:proofErr w:type="spellStart"/>
-      <w:r>
-        <w:rPr>
-          <w:rFonts w:ascii="Courier New" w:hAnsi="Courier New" w:cs="Courier New"/>
-          <w:sz w:val="20"/>
-          <w:szCs w:val="20"/>
-        </w:rPr>
-        <w:t>anystory</w:t>
-      </w:r>
-      <w:proofErr w:type="spellEnd"/>
-      <w:r>
-        <w:rPr>
-          <w:rFonts w:ascii="Courier New" w:hAnsi="Courier New" w:cs="Courier New"/>
-          <w:sz w:val="20"/>
-          <w:szCs w:val="20"/>
-        </w:rPr>
-        <w:t xml:space="preserve"> or meaning full </w:t>
-      </w:r>
-      <w:proofErr w:type="gramStart"/>
-      <w:r>
-        <w:rPr>
-          <w:rFonts w:ascii="Courier New" w:hAnsi="Courier New" w:cs="Courier New"/>
-          <w:sz w:val="20"/>
-          <w:szCs w:val="20"/>
-        </w:rPr>
-        <w:t>insights .</w:t>
-      </w:r>
-      <w:proofErr w:type="gramEnd"/>
-    </w:p>
-    <w:p>
-      <w:pPr>
-        <w:tabs>
-          <w:tab w:val="left" w:pos="916"/>
-          <w:tab w:val="left" w:pos="1832"/>
-          <w:tab w:val="left" w:pos="2748"/>
-          <w:tab w:val="left" w:pos="3664"/>
-          <w:tab w:val="left" w:pos="4580"/>
-          <w:tab w:val="left" w:pos="5496"/>
-          <w:tab w:val="left" w:pos="6412"/>
-          <w:tab w:val="left" w:pos="7328"/>
-          <w:tab w:val="left" w:pos="8244"/>
-          <w:tab w:val="left" w:pos="9160"/>
-          <w:tab w:val="left" w:pos="10076"/>
-          <w:tab w:val="left" w:pos="10992"/>
-          <w:tab w:val="left" w:pos="11908"/>
-          <w:tab w:val="left" w:pos="12824"/>
-          <w:tab w:val="left" w:pos="13740"/>
-          <w:tab w:val="left" w:pos="14656"/>
-        </w:tabs>
-        <w:rPr>
-          <w:rFonts w:ascii="Courier New" w:hAnsi="Courier New" w:cs="Courier New"/>
-          <w:sz w:val="20"/>
-          <w:szCs w:val="20"/>
-        </w:rPr>
-      </w:pPr>
-      <w:r>
-        <w:rPr>
-          <w:rFonts w:ascii="Courier New" w:hAnsi="Courier New" w:cs="Courier New"/>
-          <w:sz w:val="20"/>
-          <w:szCs w:val="20"/>
-        </w:rPr>
-        <w:t xml:space="preserve">Each day usage data is captured in </w:t>
-      </w:r>
-      <w:proofErr w:type="spellStart"/>
-      <w:r>
-        <w:rPr>
-          <w:rFonts w:ascii="Courier New" w:hAnsi="Courier New" w:cs="Courier New"/>
-          <w:sz w:val="20"/>
-          <w:szCs w:val="20"/>
-        </w:rPr>
-        <w:t>dataexports</w:t>
-      </w:r>
-      <w:proofErr w:type="spellEnd"/>
-      <w:r>
-        <w:rPr>
-          <w:rFonts w:ascii="Courier New" w:hAnsi="Courier New" w:cs="Courier New"/>
-          <w:sz w:val="20"/>
-          <w:szCs w:val="20"/>
-        </w:rPr>
-        <w:t xml:space="preserve"> which is a big chunk of </w:t>
-      </w:r>
-      <w:proofErr w:type="gramStart"/>
-      <w:r>
-        <w:rPr>
-          <w:rFonts w:ascii="Courier New" w:hAnsi="Courier New" w:cs="Courier New"/>
-          <w:sz w:val="20"/>
-          <w:szCs w:val="20"/>
-        </w:rPr>
-        <w:t>information .</w:t>
-      </w:r>
-      <w:proofErr w:type="gramEnd"/>
-    </w:p>
-    <w:p>
-      <w:pPr>
         <w:tabs>
           <w:tab w:val="left" w:pos="916"/>
           <w:tab w:val="left" w:pos="1832"/>
@@ -1044,16 +1238,14 @@
         </w:rPr>
         <w:t xml:space="preserve">The team has put a plan together to answer most important business question which stakeholders need to resolve to make some strategic </w:t>
       </w:r>
-      <w:proofErr w:type="gramStart"/>
-      <w:r>
-        <w:rPr>
-          <w:rFonts w:ascii="Courier New" w:hAnsi="Courier New" w:cs="Courier New"/>
-          <w:sz w:val="20"/>
-          <w:szCs w:val="20"/>
-        </w:rPr>
-        <w:t>moves .</w:t>
-      </w:r>
-      <w:proofErr w:type="gramEnd"/>
+      <w:r>
+        <w:rPr>
+          <w:rFonts w:ascii="Courier New" w:hAnsi="Courier New" w:cs="Courier New"/>
+          <w:sz w:val="20"/>
+          <w:szCs w:val="20"/>
+        </w:rPr>
+        <w:t>moves.</w:t>
+      </w:r>
     </w:p>
     <w:p>
       <w:pPr>
@@ -1274,16 +1466,14 @@
         </w:rPr>
         <w:t xml:space="preserve"> </w:t>
       </w:r>
-      <w:proofErr w:type="gramStart"/>
-      <w:r>
-        <w:rPr>
-          <w:rFonts w:ascii="Courier New" w:hAnsi="Courier New" w:cs="Courier New"/>
-          <w:sz w:val="20"/>
-          <w:szCs w:val="20"/>
-        </w:rPr>
-        <w:t>( For</w:t>
-      </w:r>
-      <w:proofErr w:type="gramEnd"/>
+      <w:r>
+        <w:rPr>
+          <w:rFonts w:ascii="Courier New" w:hAnsi="Courier New" w:cs="Courier New"/>
+          <w:sz w:val="20"/>
+          <w:szCs w:val="20"/>
+        </w:rPr>
+        <w:t>(For</w:t>
+      </w:r>
       <w:r>
         <w:rPr>
           <w:rFonts w:ascii="Courier New" w:hAnsi="Courier New" w:cs="Courier New"/>
@@ -1479,16 +1669,14 @@
         </w:rPr>
         <w:t xml:space="preserve">Average </w:t>
       </w:r>
-      <w:proofErr w:type="spellStart"/>
-      <w:r>
-        <w:rPr>
-          <w:rFonts w:ascii="Courier New" w:hAnsi="Courier New" w:cs="Courier New"/>
-          <w:sz w:val="20"/>
-          <w:szCs w:val="20"/>
-        </w:rPr>
-        <w:t>NonActive</w:t>
-      </w:r>
-      <w:proofErr w:type="spellEnd"/>
+      <w:r>
+        <w:rPr>
+          <w:rFonts w:ascii="Courier New" w:hAnsi="Courier New" w:cs="Courier New"/>
+          <w:sz w:val="20"/>
+          <w:szCs w:val="20"/>
+        </w:rPr>
+        <w:t>Nonactive</w:t>
+      </w:r>
       <w:r>
         <w:rPr>
           <w:rFonts w:ascii="Courier New" w:hAnsi="Courier New" w:cs="Courier New"/>
@@ -1585,6 +1773,7 @@
           <w:sz w:val="20"/>
           <w:szCs w:val="20"/>
         </w:rPr>
+        <w:lastRenderedPageBreak/>
         <w:t>###</w:t>
       </w:r>
       <w:r>
@@ -1614,35 +1803,56 @@
         </w:rPr>
         <w:t xml:space="preserve">Most Popular </w:t>
       </w:r>
-      <w:proofErr w:type="gramStart"/>
-      <w:r>
-        <w:rPr>
-          <w:rFonts w:ascii="Courier New" w:hAnsi="Courier New" w:cs="Courier New"/>
-          <w:b/>
-          <w:sz w:val="20"/>
-          <w:szCs w:val="20"/>
-        </w:rPr>
-        <w:t>Services  -</w:t>
-      </w:r>
-      <w:proofErr w:type="gramEnd"/>
-      <w:r>
-        <w:rPr>
-          <w:rFonts w:ascii="Courier New" w:hAnsi="Courier New" w:cs="Courier New"/>
-          <w:sz w:val="20"/>
-          <w:szCs w:val="20"/>
-        </w:rPr>
-        <w:t xml:space="preserve">  Engineering ,product management and VPS wants to know the most used service during trial phase to decide the future investment areas w.r.t development, testing </w:t>
-      </w:r>
-      <w:proofErr w:type="spellStart"/>
-      <w:r>
-        <w:rPr>
-          <w:rFonts w:ascii="Courier New" w:hAnsi="Courier New" w:cs="Courier New"/>
-          <w:sz w:val="20"/>
-          <w:szCs w:val="20"/>
-        </w:rPr>
-        <w:t>etc</w:t>
-      </w:r>
-      <w:proofErr w:type="spellEnd"/>
+      <w:r>
+        <w:rPr>
+          <w:rFonts w:ascii="Courier New" w:hAnsi="Courier New" w:cs="Courier New"/>
+          <w:b/>
+          <w:sz w:val="20"/>
+          <w:szCs w:val="20"/>
+        </w:rPr>
+        <w:t xml:space="preserve">Services </w:t>
+      </w:r>
+      <w:r>
+        <w:rPr>
+          <w:rFonts w:ascii="Courier New" w:hAnsi="Courier New" w:cs="Courier New"/>
+          <w:b/>
+          <w:sz w:val="20"/>
+          <w:szCs w:val="20"/>
+        </w:rPr>
+        <w:t>-</w:t>
+      </w:r>
+      <w:r>
+        <w:rPr>
+          <w:rFonts w:ascii="Courier New" w:hAnsi="Courier New" w:cs="Courier New"/>
+          <w:sz w:val="20"/>
+          <w:szCs w:val="20"/>
+        </w:rPr>
+        <w:t xml:space="preserve"> </w:t>
+      </w:r>
+      <w:r>
+        <w:rPr>
+          <w:rFonts w:ascii="Courier New" w:hAnsi="Courier New" w:cs="Courier New"/>
+          <w:sz w:val="20"/>
+          <w:szCs w:val="20"/>
+        </w:rPr>
+        <w:t>Engineering, product</w:t>
+      </w:r>
+      <w:r>
+        <w:rPr>
+          <w:rFonts w:ascii="Courier New" w:hAnsi="Courier New" w:cs="Courier New"/>
+          <w:sz w:val="20"/>
+          <w:szCs w:val="20"/>
+        </w:rPr>
+        <w:t xml:space="preserve"> management and VPS wants to know the most used service during trial phase to decide the future investment areas w.r.t development, testing </w:t>
+      </w:r>
+      <w:r>
+        <w:rPr>
+          <w:rFonts w:ascii="Courier New" w:hAnsi="Courier New" w:cs="Courier New"/>
+          <w:sz w:val="20"/>
+          <w:szCs w:val="20"/>
+        </w:rPr>
+        <w:t>etc.</w:t>
+      </w:r>
       <w:r>
         <w:rPr>
           <w:rFonts w:ascii="Courier New" w:hAnsi="Courier New" w:cs="Courier New"/>
@@ -1716,36 +1926,24 @@
           <w:sz w:val="20"/>
           <w:szCs w:val="20"/>
         </w:rPr>
-        <w:t xml:space="preserve">Most Used Services based on </w:t>
-      </w:r>
-      <w:proofErr w:type="spellStart"/>
-      <w:r>
-        <w:rPr>
-          <w:rFonts w:ascii="Courier New" w:hAnsi="Courier New" w:cs="Courier New"/>
-          <w:sz w:val="20"/>
-          <w:szCs w:val="20"/>
-        </w:rPr>
-        <w:t>pageUrl</w:t>
-      </w:r>
-      <w:proofErr w:type="spellEnd"/>
-      <w:r>
-        <w:rPr>
-          <w:rFonts w:ascii="Courier New" w:hAnsi="Courier New" w:cs="Courier New"/>
-          <w:sz w:val="20"/>
-          <w:szCs w:val="20"/>
-        </w:rPr>
-        <w:t xml:space="preserve"> Hits and Events </w:t>
-      </w:r>
-      <w:proofErr w:type="gramStart"/>
-      <w:r>
-        <w:rPr>
-          <w:rFonts w:ascii="Courier New" w:hAnsi="Courier New" w:cs="Courier New"/>
-          <w:sz w:val="20"/>
-          <w:szCs w:val="20"/>
-        </w:rPr>
-        <w:t>triggered .</w:t>
-      </w:r>
-      <w:proofErr w:type="gramEnd"/>
+        <w:t>Most Used Services based on P</w:t>
+      </w:r>
+      <w:r>
+        <w:rPr>
+          <w:rFonts w:ascii="Courier New" w:hAnsi="Courier New" w:cs="Courier New"/>
+          <w:sz w:val="20"/>
+          <w:szCs w:val="20"/>
+        </w:rPr>
+        <w:t xml:space="preserve">ageUrl Hits and Events </w:t>
+      </w:r>
+      <w:r>
+        <w:rPr>
+          <w:rFonts w:ascii="Courier New" w:hAnsi="Courier New" w:cs="Courier New"/>
+          <w:sz w:val="20"/>
+          <w:szCs w:val="20"/>
+        </w:rPr>
+        <w:t>triggered.</w:t>
+      </w:r>
     </w:p>
     <w:p>
       <w:pPr>
@@ -1956,16 +2154,7 @@
           <w:sz w:val="20"/>
           <w:szCs w:val="20"/>
         </w:rPr>
-        <w:t>3</w:t>
-      </w:r>
-      <w:r>
-        <w:rPr>
-          <w:rFonts w:ascii="Courier New" w:hAnsi="Courier New" w:cs="Courier New"/>
-          <w:b/>
-          <w:sz w:val="20"/>
-          <w:szCs w:val="20"/>
-        </w:rPr>
-        <w:t>.</w:t>
+        <w:t>3.</w:t>
       </w:r>
       <w:r>
         <w:rPr>
@@ -2052,32 +2241,14 @@
         </w:rPr>
         <w:t xml:space="preserve">Team will </w:t>
       </w:r>
-      <w:proofErr w:type="gramStart"/>
-      <w:r>
-        <w:rPr>
-          <w:rFonts w:ascii="Courier New" w:hAnsi="Courier New" w:cs="Courier New"/>
-          <w:sz w:val="20"/>
-          <w:szCs w:val="20"/>
-        </w:rPr>
-        <w:t>identify</w:t>
-      </w:r>
-      <w:r>
-        <w:rPr>
-          <w:rFonts w:ascii="Courier New" w:hAnsi="Courier New" w:cs="Courier New"/>
-          <w:sz w:val="20"/>
-          <w:szCs w:val="20"/>
-        </w:rPr>
-        <w:t xml:space="preserve">  </w:t>
-      </w:r>
-      <w:r>
-        <w:rPr>
-          <w:rFonts w:ascii="Courier New" w:hAnsi="Courier New" w:cs="Courier New"/>
-          <w:sz w:val="20"/>
-          <w:szCs w:val="20"/>
-        </w:rPr>
-        <w:t>the</w:t>
-      </w:r>
-      <w:proofErr w:type="gramEnd"/>
+      <w:r>
+        <w:rPr>
+          <w:rFonts w:ascii="Courier New" w:hAnsi="Courier New" w:cs="Courier New"/>
+          <w:sz w:val="20"/>
+          <w:szCs w:val="20"/>
+        </w:rPr>
+        <w:t>identify the</w:t>
+      </w:r>
       <w:r>
         <w:rPr>
           <w:rFonts w:ascii="Courier New" w:hAnsi="Courier New" w:cs="Courier New"/>
@@ -2260,7 +2431,6 @@
         </w:rPr>
         <w:t xml:space="preserve">Most Popular </w:t>
       </w:r>
-      <w:proofErr w:type="gramStart"/>
       <w:r>
         <w:rPr>
           <w:rFonts w:ascii="Courier New" w:hAnsi="Courier New" w:cs="Courier New"/>
@@ -2286,9 +2456,8 @@
           <w:sz w:val="20"/>
           <w:szCs w:val="20"/>
         </w:rPr>
-        <w:t xml:space="preserve"> Analysis</w:t>
-      </w:r>
-      <w:proofErr w:type="gramEnd"/>
+        <w:t>Analysis</w:t>
+      </w:r>
       <w:r>
         <w:rPr>
           <w:rFonts w:ascii="Courier New" w:hAnsi="Courier New" w:cs="Courier New"/>
@@ -2340,28 +2509,40 @@
           <w:sz w:val="20"/>
           <w:szCs w:val="20"/>
         </w:rPr>
-        <w:t xml:space="preserve">   These are the web services so it is very important to know which is the most popular choice of browser </w:t>
-      </w:r>
-      <w:proofErr w:type="gramStart"/>
-      <w:r>
-        <w:rPr>
-          <w:rFonts w:ascii="Courier New" w:hAnsi="Courier New" w:cs="Courier New"/>
-          <w:sz w:val="20"/>
-          <w:szCs w:val="20"/>
-        </w:rPr>
-        <w:t xml:space="preserve">( </w:t>
-      </w:r>
-      <w:proofErr w:type="spellStart"/>
-      <w:r>
-        <w:rPr>
-          <w:rFonts w:ascii="Courier New" w:hAnsi="Courier New" w:cs="Courier New"/>
-          <w:sz w:val="20"/>
-          <w:szCs w:val="20"/>
-        </w:rPr>
-        <w:t>firefox</w:t>
-      </w:r>
-      <w:proofErr w:type="spellEnd"/>
-      <w:proofErr w:type="gramEnd"/>
+        <w:t xml:space="preserve">   These are the web </w:t>
+      </w:r>
+      <w:r>
+        <w:rPr>
+          <w:rFonts w:ascii="Courier New" w:hAnsi="Courier New" w:cs="Courier New"/>
+          <w:sz w:val="20"/>
+          <w:szCs w:val="20"/>
+        </w:rPr>
+        <w:t>services,</w:t>
+      </w:r>
+      <w:r>
+        <w:rPr>
+          <w:rFonts w:ascii="Courier New" w:hAnsi="Courier New" w:cs="Courier New"/>
+          <w:sz w:val="20"/>
+          <w:szCs w:val="20"/>
+        </w:rPr>
+        <w:t xml:space="preserve"> so it is very important to know which </w:t>
+      </w:r>
+      <w:r>
+        <w:rPr>
+          <w:rFonts w:ascii="Courier New" w:hAnsi="Courier New" w:cs="Courier New"/>
+          <w:sz w:val="20"/>
+          <w:szCs w:val="20"/>
+        </w:rPr>
+        <w:t xml:space="preserve">is the most popular choice of browser </w:t>
+      </w:r>
+      <w:r>
+        <w:rPr>
+          <w:rFonts w:ascii="Courier New" w:hAnsi="Courier New" w:cs="Courier New"/>
+          <w:sz w:val="20"/>
+          <w:szCs w:val="20"/>
+        </w:rPr>
+        <w:t>(Firefox</w:t>
+      </w:r>
       <w:r>
         <w:rPr>
           <w:rFonts w:ascii="Courier New" w:hAnsi="Courier New" w:cs="Courier New"/>
@@ -2459,25 +2640,7 @@
           <w:sz w:val="20"/>
           <w:szCs w:val="20"/>
         </w:rPr>
-        <w:t xml:space="preserve">Most Popular </w:t>
-      </w:r>
-      <w:r>
-        <w:rPr>
-          <w:rFonts w:ascii="Courier New" w:hAnsi="Courier New" w:cs="Courier New"/>
-          <w:b/>
-          <w:sz w:val="20"/>
-          <w:szCs w:val="20"/>
-        </w:rPr>
-        <w:t>Devices</w:t>
-      </w:r>
-      <w:r>
-        <w:rPr>
-          <w:rFonts w:ascii="Courier New" w:hAnsi="Courier New" w:cs="Courier New"/>
-          <w:b/>
-          <w:sz w:val="20"/>
-          <w:szCs w:val="20"/>
-        </w:rPr>
-        <w:t xml:space="preserve"> Analysis </w:t>
+        <w:t xml:space="preserve">Most Popular Devices Analysis </w:t>
       </w:r>
       <w:r>
         <w:rPr>
@@ -2693,36 +2856,16 @@
           <w:sz w:val="20"/>
           <w:szCs w:val="20"/>
         </w:rPr>
-        <w:t xml:space="preserve">Team will use the </w:t>
-      </w:r>
-      <w:proofErr w:type="spellStart"/>
-      <w:r>
-        <w:rPr>
-          <w:rFonts w:ascii="Courier New" w:hAnsi="Courier New" w:cs="Courier New"/>
-          <w:sz w:val="20"/>
-          <w:szCs w:val="20"/>
-        </w:rPr>
-        <w:t>Fullstory</w:t>
-      </w:r>
-      <w:proofErr w:type="spellEnd"/>
-      <w:r>
-        <w:rPr>
-          <w:rFonts w:ascii="Courier New" w:hAnsi="Courier New" w:cs="Courier New"/>
-          <w:sz w:val="20"/>
-          <w:szCs w:val="20"/>
-        </w:rPr>
-        <w:t xml:space="preserve"> APIS to get the data exports of last 30 </w:t>
-      </w:r>
-      <w:proofErr w:type="gramStart"/>
-      <w:r>
-        <w:rPr>
-          <w:rFonts w:ascii="Courier New" w:hAnsi="Courier New" w:cs="Courier New"/>
-          <w:sz w:val="20"/>
-          <w:szCs w:val="20"/>
-        </w:rPr>
-        <w:t>days .</w:t>
-      </w:r>
-      <w:proofErr w:type="gramEnd"/>
+        <w:t xml:space="preserve">Team will use the Fullstory APIS to get the data exports of last 30 </w:t>
+      </w:r>
+      <w:r>
+        <w:rPr>
+          <w:rFonts w:ascii="Courier New" w:hAnsi="Courier New" w:cs="Courier New"/>
+          <w:sz w:val="20"/>
+          <w:szCs w:val="20"/>
+        </w:rPr>
+        <w:t>days.</w:t>
+      </w:r>
     </w:p>
     <w:p>
       <w:pPr>
@@ -2748,8 +2891,6 @@
         </w:rPr>
         <w:t xml:space="preserve">The Data Export pack provides these </w:t>
       </w:r>
-      <w:proofErr w:type="spellStart"/>
-      <w:proofErr w:type="gramStart"/>
       <w:r>
         <w:rPr>
           <w:rFonts w:ascii="Courier New" w:hAnsi="Courier New" w:cs="Courier New"/>
@@ -2764,10 +2905,8 @@
           <w:sz w:val="20"/>
           <w:szCs w:val="20"/>
         </w:rPr>
-        <w:t>,pageclicks</w:t>
-      </w:r>
-      <w:proofErr w:type="spellEnd"/>
-      <w:proofErr w:type="gramEnd"/>
+        <w:t>, pageclicks</w:t>
+      </w:r>
       <w:r>
         <w:rPr>
           <w:rFonts w:ascii="Courier New" w:hAnsi="Courier New" w:cs="Courier New"/>
@@ -2811,7 +2950,6 @@
         </w:rPr>
         <w:t xml:space="preserve">Session info and much </w:t>
       </w:r>
-      <w:proofErr w:type="gramStart"/>
       <w:r>
         <w:rPr>
           <w:rFonts w:ascii="Courier New" w:hAnsi="Courier New" w:cs="Courier New"/>
@@ -2826,9 +2964,8 @@
           <w:sz w:val="20"/>
           <w:szCs w:val="20"/>
         </w:rPr>
-        <w:t xml:space="preserve"> to</w:t>
-      </w:r>
-      <w:proofErr w:type="gramEnd"/>
+        <w:t>to</w:t>
+      </w:r>
       <w:r>
         <w:rPr>
           <w:rFonts w:ascii="Courier New" w:hAnsi="Courier New" w:cs="Courier New"/>
@@ -2902,7 +3039,7 @@
                     <pic:cNvPicPr/>
                   </pic:nvPicPr>
                   <pic:blipFill>
-                    <a:blip r:embed="rId6" cstate="print">
+                    <a:blip r:embed="rId8" cstate="print">
                       <a:extLst>
                         <a:ext uri="{28A0092B-C50C-407E-A947-70E740481C1C}">
                           <a14:useLocalDpi xmlns:a14="http://schemas.microsoft.com/office/drawing/2010/main" val="0"/>
@@ -3008,17 +3145,15 @@
         </w:rPr>
         <w:t xml:space="preserve">used using python </w:t>
       </w:r>
-      <w:proofErr w:type="gramStart"/>
-      <w:r>
-        <w:rPr>
-          <w:rFonts w:ascii="Courier New" w:hAnsi="Courier New" w:cs="Courier New"/>
-          <w:b/>
-          <w:sz w:val="20"/>
-          <w:szCs w:val="20"/>
-        </w:rPr>
-        <w:t>are  -</w:t>
-      </w:r>
-      <w:proofErr w:type="gramEnd"/>
+      <w:r>
+        <w:rPr>
+          <w:rFonts w:ascii="Courier New" w:hAnsi="Courier New" w:cs="Courier New"/>
+          <w:b/>
+          <w:sz w:val="20"/>
+          <w:szCs w:val="20"/>
+        </w:rPr>
+        <w:t>are -</w:t>
+      </w:r>
       <w:r>
         <w:rPr>
           <w:rFonts w:ascii="Courier New" w:hAnsi="Courier New" w:cs="Courier New"/>
@@ -3166,6 +3301,7 @@
         <w:spacing w:after="300"/>
       </w:pPr>
       <w:r>
+        <w:lastRenderedPageBreak/>
         <w:t>https://export.fullstory.com/api/v1/export/get</w:t>
       </w:r>
     </w:p>
@@ -3252,14 +3388,801 @@
           <w:szCs w:val="20"/>
         </w:rPr>
       </w:pPr>
-      <w:r>
-        <w:rPr>
-          <w:rFonts w:ascii="Courier New" w:hAnsi="Courier New" w:cs="Courier New"/>
-          <w:b/>
-          <w:sz w:val="20"/>
-          <w:szCs w:val="20"/>
-        </w:rPr>
-        <w:t xml:space="preserve">Other Considerations and facts </w:t>
+    </w:p>
+    <w:p>
+      <w:pPr>
+        <w:tabs>
+          <w:tab w:val="left" w:pos="916"/>
+          <w:tab w:val="left" w:pos="1832"/>
+          <w:tab w:val="left" w:pos="2748"/>
+          <w:tab w:val="left" w:pos="3664"/>
+          <w:tab w:val="left" w:pos="4580"/>
+          <w:tab w:val="left" w:pos="5496"/>
+          <w:tab w:val="left" w:pos="6412"/>
+          <w:tab w:val="left" w:pos="7328"/>
+          <w:tab w:val="left" w:pos="8244"/>
+          <w:tab w:val="left" w:pos="9160"/>
+          <w:tab w:val="left" w:pos="10076"/>
+          <w:tab w:val="left" w:pos="10992"/>
+          <w:tab w:val="left" w:pos="11908"/>
+          <w:tab w:val="left" w:pos="12824"/>
+          <w:tab w:val="left" w:pos="13740"/>
+          <w:tab w:val="left" w:pos="14656"/>
+        </w:tabs>
+        <w:rPr>
+          <w:rFonts w:ascii="Courier New" w:hAnsi="Courier New" w:cs="Courier New"/>
+          <w:sz w:val="20"/>
+          <w:szCs w:val="20"/>
+        </w:rPr>
+      </w:pPr>
+      <w:r>
+        <w:rPr>
+          <w:rFonts w:ascii="Courier New" w:hAnsi="Courier New" w:cs="Courier New"/>
+          <w:b/>
+          <w:sz w:val="20"/>
+          <w:szCs w:val="20"/>
+        </w:rPr>
+        <w:t xml:space="preserve">Code Structure and </w:t>
+      </w:r>
+      <w:r>
+        <w:rPr>
+          <w:rFonts w:ascii="Courier New" w:hAnsi="Courier New" w:cs="Courier New"/>
+          <w:b/>
+          <w:sz w:val="20"/>
+          <w:szCs w:val="20"/>
+        </w:rPr>
+        <w:t>flow:</w:t>
+      </w:r>
+      <w:r>
+        <w:rPr>
+          <w:rFonts w:ascii="Courier New" w:hAnsi="Courier New" w:cs="Courier New"/>
+          <w:b/>
+          <w:sz w:val="20"/>
+          <w:szCs w:val="20"/>
+        </w:rPr>
+        <w:t xml:space="preserve"> </w:t>
+      </w:r>
+      <w:r>
+        <w:rPr>
+          <w:rFonts w:ascii="Courier New" w:hAnsi="Courier New" w:cs="Courier New"/>
+          <w:sz w:val="20"/>
+          <w:szCs w:val="20"/>
+        </w:rPr>
+        <w:t xml:space="preserve">The Project includes </w:t>
+      </w:r>
+      <w:r>
+        <w:rPr>
+          <w:rFonts w:ascii="Courier New" w:hAnsi="Courier New" w:cs="Courier New"/>
+          <w:sz w:val="20"/>
+          <w:szCs w:val="20"/>
+        </w:rPr>
+        <w:t>following -</w:t>
+      </w:r>
+    </w:p>
+    <w:p>
+      <w:pPr>
+        <w:tabs>
+          <w:tab w:val="left" w:pos="916"/>
+          <w:tab w:val="left" w:pos="1832"/>
+          <w:tab w:val="left" w:pos="2748"/>
+          <w:tab w:val="left" w:pos="3664"/>
+          <w:tab w:val="left" w:pos="4580"/>
+          <w:tab w:val="left" w:pos="5496"/>
+          <w:tab w:val="left" w:pos="6412"/>
+          <w:tab w:val="left" w:pos="7328"/>
+          <w:tab w:val="left" w:pos="8244"/>
+          <w:tab w:val="left" w:pos="9160"/>
+          <w:tab w:val="left" w:pos="10076"/>
+          <w:tab w:val="left" w:pos="10992"/>
+          <w:tab w:val="left" w:pos="11908"/>
+          <w:tab w:val="left" w:pos="12824"/>
+          <w:tab w:val="left" w:pos="13740"/>
+          <w:tab w:val="left" w:pos="14656"/>
+        </w:tabs>
+        <w:rPr>
+          <w:rFonts w:ascii="Courier New" w:hAnsi="Courier New" w:cs="Courier New"/>
+          <w:b/>
+          <w:sz w:val="20"/>
+          <w:szCs w:val="20"/>
+        </w:rPr>
+      </w:pPr>
+    </w:p>
+    <w:p>
+      <w:pPr>
+        <w:tabs>
+          <w:tab w:val="left" w:pos="916"/>
+          <w:tab w:val="left" w:pos="1832"/>
+          <w:tab w:val="left" w:pos="2748"/>
+          <w:tab w:val="left" w:pos="3664"/>
+          <w:tab w:val="left" w:pos="4580"/>
+          <w:tab w:val="left" w:pos="5496"/>
+          <w:tab w:val="left" w:pos="6412"/>
+          <w:tab w:val="left" w:pos="7328"/>
+          <w:tab w:val="left" w:pos="8244"/>
+          <w:tab w:val="left" w:pos="9160"/>
+          <w:tab w:val="left" w:pos="10076"/>
+          <w:tab w:val="left" w:pos="10992"/>
+          <w:tab w:val="left" w:pos="11908"/>
+          <w:tab w:val="left" w:pos="12824"/>
+          <w:tab w:val="left" w:pos="13740"/>
+          <w:tab w:val="left" w:pos="14656"/>
+        </w:tabs>
+        <w:rPr>
+          <w:rFonts w:ascii="Courier New" w:hAnsi="Courier New" w:cs="Courier New"/>
+          <w:sz w:val="20"/>
+          <w:szCs w:val="20"/>
+        </w:rPr>
+      </w:pPr>
+      <w:r>
+        <w:rPr>
+          <w:rFonts w:ascii="Courier New" w:hAnsi="Courier New" w:cs="Courier New"/>
+          <w:b/>
+          <w:sz w:val="20"/>
+          <w:szCs w:val="20"/>
+        </w:rPr>
+        <w:t xml:space="preserve">Config.cfg -&gt; </w:t>
+      </w:r>
+      <w:r>
+        <w:rPr>
+          <w:rFonts w:ascii="Courier New" w:hAnsi="Courier New" w:cs="Courier New"/>
+          <w:sz w:val="20"/>
+          <w:szCs w:val="20"/>
+        </w:rPr>
+        <w:t xml:space="preserve">This file </w:t>
+      </w:r>
+      <w:r>
+        <w:rPr>
+          <w:rFonts w:ascii="Courier New" w:hAnsi="Courier New" w:cs="Courier New"/>
+          <w:sz w:val="20"/>
+          <w:szCs w:val="20"/>
+        </w:rPr>
+        <w:t>contains the</w:t>
+      </w:r>
+      <w:r>
+        <w:rPr>
+          <w:rFonts w:ascii="Courier New" w:hAnsi="Courier New" w:cs="Courier New"/>
+          <w:sz w:val="20"/>
+          <w:szCs w:val="20"/>
+        </w:rPr>
+        <w:t xml:space="preserve"> Fullst</w:t>
+      </w:r>
+      <w:r>
+        <w:rPr>
+          <w:rFonts w:ascii="Courier New" w:hAnsi="Courier New" w:cs="Courier New"/>
+          <w:sz w:val="20"/>
+          <w:szCs w:val="20"/>
+        </w:rPr>
+        <w:t xml:space="preserve">ory API Key and some other variables for </w:t>
+      </w:r>
+      <w:r>
+        <w:rPr>
+          <w:rFonts w:ascii="Courier New" w:hAnsi="Courier New" w:cs="Courier New"/>
+          <w:sz w:val="20"/>
+          <w:szCs w:val="20"/>
+        </w:rPr>
+        <w:t>parsing.</w:t>
+      </w:r>
+    </w:p>
+    <w:p>
+      <w:pPr>
+        <w:tabs>
+          <w:tab w:val="left" w:pos="916"/>
+          <w:tab w:val="left" w:pos="1832"/>
+          <w:tab w:val="left" w:pos="2748"/>
+          <w:tab w:val="left" w:pos="3664"/>
+          <w:tab w:val="left" w:pos="4580"/>
+          <w:tab w:val="left" w:pos="5496"/>
+          <w:tab w:val="left" w:pos="6412"/>
+          <w:tab w:val="left" w:pos="7328"/>
+          <w:tab w:val="left" w:pos="8244"/>
+          <w:tab w:val="left" w:pos="9160"/>
+          <w:tab w:val="left" w:pos="10076"/>
+          <w:tab w:val="left" w:pos="10992"/>
+          <w:tab w:val="left" w:pos="11908"/>
+          <w:tab w:val="left" w:pos="12824"/>
+          <w:tab w:val="left" w:pos="13740"/>
+          <w:tab w:val="left" w:pos="14656"/>
+        </w:tabs>
+        <w:rPr>
+          <w:rFonts w:ascii="Courier New" w:hAnsi="Courier New" w:cs="Courier New"/>
+          <w:sz w:val="20"/>
+          <w:szCs w:val="20"/>
+        </w:rPr>
+      </w:pPr>
+      <w:r>
+        <w:rPr>
+          <w:rFonts w:ascii="Courier New" w:hAnsi="Courier New" w:cs="Courier New"/>
+          <w:b/>
+          <w:sz w:val="20"/>
+          <w:szCs w:val="20"/>
+        </w:rPr>
+        <w:t>data folder - &gt;</w:t>
+      </w:r>
+      <w:r>
+        <w:rPr>
+          <w:rFonts w:ascii="Courier New" w:hAnsi="Courier New" w:cs="Courier New"/>
+          <w:sz w:val="20"/>
+          <w:szCs w:val="20"/>
+        </w:rPr>
+        <w:t xml:space="preserve"> This folder is a place holder for all </w:t>
+      </w:r>
+      <w:r>
+        <w:rPr>
+          <w:rFonts w:ascii="Courier New" w:hAnsi="Courier New" w:cs="Courier New"/>
+          <w:sz w:val="20"/>
+          <w:szCs w:val="20"/>
+        </w:rPr>
+        <w:t>CVSs</w:t>
+      </w:r>
+      <w:r>
+        <w:rPr>
+          <w:rFonts w:ascii="Courier New" w:hAnsi="Courier New" w:cs="Courier New"/>
+          <w:sz w:val="20"/>
+          <w:szCs w:val="20"/>
+        </w:rPr>
+        <w:t xml:space="preserve"> generated</w:t>
+      </w:r>
+      <w:r>
+        <w:rPr>
+          <w:rFonts w:ascii="Courier New" w:hAnsi="Courier New" w:cs="Courier New"/>
+          <w:sz w:val="20"/>
+          <w:szCs w:val="20"/>
+        </w:rPr>
+        <w:t>.</w:t>
+      </w:r>
+      <w:r>
+        <w:rPr>
+          <w:rFonts w:ascii="Courier New" w:hAnsi="Courier New" w:cs="Courier New"/>
+          <w:sz w:val="20"/>
+          <w:szCs w:val="20"/>
+        </w:rPr>
+        <w:t xml:space="preserve"> </w:t>
+      </w:r>
+      <w:r>
+        <w:rPr>
+          <w:rFonts w:ascii="Courier New" w:hAnsi="Courier New" w:cs="Courier New"/>
+          <w:sz w:val="20"/>
+          <w:szCs w:val="20"/>
+        </w:rPr>
+        <w:t xml:space="preserve">If the folder does not </w:t>
+      </w:r>
+      <w:r>
+        <w:rPr>
+          <w:rFonts w:ascii="Courier New" w:hAnsi="Courier New" w:cs="Courier New"/>
+          <w:sz w:val="20"/>
+          <w:szCs w:val="20"/>
+        </w:rPr>
+        <w:t>exist,</w:t>
+      </w:r>
+      <w:r>
+        <w:rPr>
+          <w:rFonts w:ascii="Courier New" w:hAnsi="Courier New" w:cs="Courier New"/>
+          <w:sz w:val="20"/>
+          <w:szCs w:val="20"/>
+        </w:rPr>
+        <w:t xml:space="preserve"> then code takes care of creating it.</w:t>
+      </w:r>
+    </w:p>
+    <w:p>
+      <w:pPr>
+        <w:tabs>
+          <w:tab w:val="left" w:pos="916"/>
+          <w:tab w:val="left" w:pos="1832"/>
+          <w:tab w:val="left" w:pos="2748"/>
+          <w:tab w:val="left" w:pos="3664"/>
+          <w:tab w:val="left" w:pos="4580"/>
+          <w:tab w:val="left" w:pos="5496"/>
+          <w:tab w:val="left" w:pos="6412"/>
+          <w:tab w:val="left" w:pos="7328"/>
+          <w:tab w:val="left" w:pos="8244"/>
+          <w:tab w:val="left" w:pos="9160"/>
+          <w:tab w:val="left" w:pos="10076"/>
+          <w:tab w:val="left" w:pos="10992"/>
+          <w:tab w:val="left" w:pos="11908"/>
+          <w:tab w:val="left" w:pos="12824"/>
+          <w:tab w:val="left" w:pos="13740"/>
+          <w:tab w:val="left" w:pos="14656"/>
+        </w:tabs>
+        <w:rPr>
+          <w:rFonts w:ascii="Courier New" w:hAnsi="Courier New" w:cs="Courier New"/>
+          <w:sz w:val="20"/>
+          <w:szCs w:val="20"/>
+        </w:rPr>
+      </w:pPr>
+      <w:proofErr w:type="spellStart"/>
+      <w:r>
+        <w:rPr>
+          <w:rFonts w:ascii="Courier New" w:hAnsi="Courier New" w:cs="Courier New"/>
+          <w:b/>
+          <w:sz w:val="20"/>
+          <w:szCs w:val="20"/>
+        </w:rPr>
+        <w:t>img</w:t>
+      </w:r>
+      <w:r>
+        <w:rPr>
+          <w:rFonts w:ascii="Courier New" w:hAnsi="Courier New" w:cs="Courier New"/>
+          <w:b/>
+          <w:sz w:val="20"/>
+          <w:szCs w:val="20"/>
+        </w:rPr>
+        <w:t>s</w:t>
+      </w:r>
+      <w:proofErr w:type="spellEnd"/>
+      <w:r>
+        <w:rPr>
+          <w:rFonts w:ascii="Courier New" w:hAnsi="Courier New" w:cs="Courier New"/>
+          <w:b/>
+          <w:sz w:val="20"/>
+          <w:szCs w:val="20"/>
+        </w:rPr>
+        <w:t xml:space="preserve"> folder -&gt;</w:t>
+      </w:r>
+      <w:r>
+        <w:rPr>
+          <w:rFonts w:ascii="Courier New" w:hAnsi="Courier New" w:cs="Courier New"/>
+          <w:sz w:val="20"/>
+          <w:szCs w:val="20"/>
+        </w:rPr>
+        <w:t xml:space="preserve"> All the graphs and plots are saved at this location </w:t>
+      </w:r>
+    </w:p>
+    <w:p>
+      <w:pPr>
+        <w:tabs>
+          <w:tab w:val="left" w:pos="916"/>
+          <w:tab w:val="left" w:pos="1832"/>
+          <w:tab w:val="left" w:pos="2748"/>
+          <w:tab w:val="left" w:pos="3664"/>
+          <w:tab w:val="left" w:pos="4580"/>
+          <w:tab w:val="left" w:pos="5496"/>
+          <w:tab w:val="left" w:pos="6412"/>
+          <w:tab w:val="left" w:pos="7328"/>
+          <w:tab w:val="left" w:pos="8244"/>
+          <w:tab w:val="left" w:pos="9160"/>
+          <w:tab w:val="left" w:pos="10076"/>
+          <w:tab w:val="left" w:pos="10992"/>
+          <w:tab w:val="left" w:pos="11908"/>
+          <w:tab w:val="left" w:pos="12824"/>
+          <w:tab w:val="left" w:pos="13740"/>
+          <w:tab w:val="left" w:pos="14656"/>
+        </w:tabs>
+        <w:rPr>
+          <w:rFonts w:ascii="Courier New" w:hAnsi="Courier New" w:cs="Courier New"/>
+          <w:b/>
+          <w:sz w:val="20"/>
+          <w:szCs w:val="20"/>
+        </w:rPr>
+      </w:pPr>
+      <w:r>
+        <w:rPr>
+          <w:rFonts w:ascii="Courier New" w:hAnsi="Courier New" w:cs="Courier New"/>
+          <w:b/>
+          <w:sz w:val="20"/>
+          <w:szCs w:val="20"/>
+        </w:rPr>
+        <w:t>Python Notebooks -&gt;</w:t>
+      </w:r>
+    </w:p>
+    <w:p>
+      <w:pPr>
+        <w:pStyle w:val="ListParagraph"/>
+        <w:numPr>
+          <w:ilvl w:val="0"/>
+          <w:numId w:val="7"/>
+        </w:numPr>
+        <w:tabs>
+          <w:tab w:val="left" w:pos="916"/>
+          <w:tab w:val="left" w:pos="1832"/>
+          <w:tab w:val="left" w:pos="2748"/>
+          <w:tab w:val="left" w:pos="3664"/>
+          <w:tab w:val="left" w:pos="4580"/>
+          <w:tab w:val="left" w:pos="5496"/>
+          <w:tab w:val="left" w:pos="6412"/>
+          <w:tab w:val="left" w:pos="7328"/>
+          <w:tab w:val="left" w:pos="8244"/>
+          <w:tab w:val="left" w:pos="9160"/>
+          <w:tab w:val="left" w:pos="10076"/>
+          <w:tab w:val="left" w:pos="10992"/>
+          <w:tab w:val="left" w:pos="11908"/>
+          <w:tab w:val="left" w:pos="12824"/>
+          <w:tab w:val="left" w:pos="13740"/>
+          <w:tab w:val="left" w:pos="14656"/>
+        </w:tabs>
+        <w:rPr>
+          <w:rFonts w:ascii="Courier New" w:hAnsi="Courier New" w:cs="Courier New"/>
+          <w:sz w:val="20"/>
+          <w:szCs w:val="20"/>
+        </w:rPr>
+      </w:pPr>
+      <w:r>
+        <w:rPr>
+          <w:rFonts w:ascii="Courier New" w:hAnsi="Courier New" w:cs="Courier New"/>
+          <w:sz w:val="20"/>
+          <w:szCs w:val="20"/>
+        </w:rPr>
+        <w:t>GetData_</w:t>
+      </w:r>
+      <w:r>
+        <w:rPr>
+          <w:rFonts w:ascii="Courier New" w:hAnsi="Courier New" w:cs="Courier New"/>
+          <w:sz w:val="20"/>
+          <w:szCs w:val="20"/>
+        </w:rPr>
+        <w:t xml:space="preserve">fromAPI.ipynb </w:t>
+      </w:r>
+      <w:r>
+        <w:rPr>
+          <w:rFonts w:ascii="Courier New" w:hAnsi="Courier New" w:cs="Courier New"/>
+          <w:sz w:val="20"/>
+          <w:szCs w:val="20"/>
+        </w:rPr>
+        <w:t>-</w:t>
+      </w:r>
+      <w:r>
+        <w:rPr>
+          <w:rFonts w:ascii="Courier New" w:hAnsi="Courier New" w:cs="Courier New"/>
+          <w:sz w:val="20"/>
+          <w:szCs w:val="20"/>
+        </w:rPr>
+        <w:t xml:space="preserve"> This file actually calls the API to collect all the data export of website traffic and u</w:t>
+      </w:r>
+      <w:r>
+        <w:rPr>
+          <w:rFonts w:ascii="Courier New" w:hAnsi="Courier New" w:cs="Courier New"/>
+          <w:sz w:val="20"/>
+          <w:szCs w:val="20"/>
+        </w:rPr>
+        <w:t>sage in saves them in local csv</w:t>
+      </w:r>
+      <w:r>
+        <w:rPr>
+          <w:rFonts w:ascii="Courier New" w:hAnsi="Courier New" w:cs="Courier New"/>
+          <w:sz w:val="20"/>
+          <w:szCs w:val="20"/>
+        </w:rPr>
+        <w:t>.</w:t>
+      </w:r>
+    </w:p>
+    <w:p>
+      <w:pPr>
+        <w:pStyle w:val="ListParagraph"/>
+        <w:widowControl w:val="0"/>
+        <w:numPr>
+          <w:ilvl w:val="0"/>
+          <w:numId w:val="7"/>
+        </w:numPr>
+        <w:tabs>
+          <w:tab w:val="left" w:pos="560"/>
+          <w:tab w:val="left" w:pos="1120"/>
+          <w:tab w:val="left" w:pos="1680"/>
+          <w:tab w:val="left" w:pos="2240"/>
+          <w:tab w:val="left" w:pos="2800"/>
+          <w:tab w:val="left" w:pos="3360"/>
+          <w:tab w:val="left" w:pos="3920"/>
+          <w:tab w:val="left" w:pos="4480"/>
+          <w:tab w:val="left" w:pos="5040"/>
+          <w:tab w:val="left" w:pos="5600"/>
+          <w:tab w:val="left" w:pos="6160"/>
+          <w:tab w:val="left" w:pos="6720"/>
+        </w:tabs>
+        <w:autoSpaceDE w:val="0"/>
+        <w:autoSpaceDN w:val="0"/>
+        <w:adjustRightInd w:val="0"/>
+        <w:rPr>
+          <w:rFonts w:ascii="Courier New" w:hAnsi="Courier New" w:cs="Courier New"/>
+          <w:sz w:val="20"/>
+          <w:szCs w:val="20"/>
+        </w:rPr>
+      </w:pPr>
+      <w:r>
+        <w:rPr>
+          <w:rFonts w:ascii="Courier New" w:hAnsi="Courier New" w:cs="Courier New"/>
+          <w:sz w:val="20"/>
+          <w:szCs w:val="20"/>
+        </w:rPr>
+        <w:t xml:space="preserve">CleanSensitiveInfo.ipynb - </w:t>
+      </w:r>
+      <w:r>
+        <w:rPr>
+          <w:rFonts w:ascii="Courier New" w:hAnsi="Courier New" w:cs="Courier New"/>
+          <w:sz w:val="20"/>
+          <w:szCs w:val="20"/>
+        </w:rPr>
+        <w:t>There are some company and customer sensitiv</w:t>
+      </w:r>
+      <w:r>
+        <w:rPr>
+          <w:rFonts w:ascii="Courier New" w:hAnsi="Courier New" w:cs="Courier New"/>
+          <w:sz w:val="20"/>
+          <w:szCs w:val="20"/>
+        </w:rPr>
+        <w:t>e info which needs to be masked</w:t>
+      </w:r>
+      <w:r>
+        <w:rPr>
+          <w:rFonts w:ascii="Courier New" w:hAnsi="Courier New" w:cs="Courier New"/>
+          <w:sz w:val="20"/>
+          <w:szCs w:val="20"/>
+        </w:rPr>
+        <w:t>, this notebook take care of that and saves results in another local csv.</w:t>
+      </w:r>
+      <w:r>
+        <w:rPr>
+          <w:rFonts w:ascii="Courier New" w:hAnsi="Courier New" w:cs="Courier New"/>
+          <w:sz w:val="20"/>
+          <w:szCs w:val="20"/>
+        </w:rPr>
+        <w:tab/>
+      </w:r>
+    </w:p>
+    <w:p>
+      <w:pPr>
+        <w:pStyle w:val="ListParagraph"/>
+        <w:widowControl w:val="0"/>
+        <w:numPr>
+          <w:ilvl w:val="0"/>
+          <w:numId w:val="7"/>
+        </w:numPr>
+        <w:tabs>
+          <w:tab w:val="left" w:pos="560"/>
+          <w:tab w:val="left" w:pos="1120"/>
+          <w:tab w:val="left" w:pos="1680"/>
+          <w:tab w:val="left" w:pos="2240"/>
+          <w:tab w:val="left" w:pos="2800"/>
+          <w:tab w:val="left" w:pos="3360"/>
+          <w:tab w:val="left" w:pos="3920"/>
+          <w:tab w:val="left" w:pos="4480"/>
+          <w:tab w:val="left" w:pos="5040"/>
+          <w:tab w:val="left" w:pos="5600"/>
+          <w:tab w:val="left" w:pos="6160"/>
+          <w:tab w:val="left" w:pos="6720"/>
+        </w:tabs>
+        <w:autoSpaceDE w:val="0"/>
+        <w:autoSpaceDN w:val="0"/>
+        <w:adjustRightInd w:val="0"/>
+        <w:rPr>
+          <w:rFonts w:ascii="Courier New" w:hAnsi="Courier New" w:cs="Courier New"/>
+          <w:sz w:val="20"/>
+          <w:szCs w:val="20"/>
+        </w:rPr>
+      </w:pPr>
+      <w:r>
+        <w:rPr>
+          <w:rFonts w:ascii="Courier New" w:hAnsi="Courier New" w:cs="Courier New"/>
+          <w:sz w:val="20"/>
+          <w:szCs w:val="20"/>
+        </w:rPr>
+        <w:t xml:space="preserve">Website_Traffic_Analysis.ipynb </w:t>
+      </w:r>
+      <w:r>
+        <w:rPr>
+          <w:rFonts w:ascii="Courier New" w:hAnsi="Courier New" w:cs="Courier New"/>
+          <w:sz w:val="20"/>
+          <w:szCs w:val="20"/>
+        </w:rPr>
+        <w:t xml:space="preserve">- This is the main </w:t>
+      </w:r>
+      <w:r>
+        <w:rPr>
+          <w:rFonts w:ascii="Courier New" w:hAnsi="Courier New" w:cs="Courier New"/>
+          <w:sz w:val="20"/>
+          <w:szCs w:val="20"/>
+        </w:rPr>
+        <w:t>file and does all data cleaning</w:t>
+      </w:r>
+      <w:r>
+        <w:rPr>
+          <w:rFonts w:ascii="Courier New" w:hAnsi="Courier New" w:cs="Courier New"/>
+          <w:sz w:val="20"/>
+          <w:szCs w:val="20"/>
+        </w:rPr>
+        <w:t xml:space="preserve">, columns and rows </w:t>
+      </w:r>
+      <w:r>
+        <w:rPr>
+          <w:rFonts w:ascii="Courier New" w:hAnsi="Courier New" w:cs="Courier New"/>
+          <w:sz w:val="20"/>
+          <w:szCs w:val="20"/>
+        </w:rPr>
+        <w:t>dropping,</w:t>
+      </w:r>
+      <w:r>
+        <w:rPr>
+          <w:rFonts w:ascii="Courier New" w:hAnsi="Courier New" w:cs="Courier New"/>
+          <w:sz w:val="20"/>
+          <w:szCs w:val="20"/>
+        </w:rPr>
+        <w:t xml:space="preserve"> </w:t>
+      </w:r>
+      <w:r>
+        <w:rPr>
+          <w:rFonts w:ascii="Courier New" w:hAnsi="Courier New" w:cs="Courier New"/>
+          <w:sz w:val="20"/>
+          <w:szCs w:val="20"/>
+        </w:rPr>
+        <w:t xml:space="preserve">filtering, </w:t>
+      </w:r>
+      <w:r>
+        <w:rPr>
+          <w:rFonts w:ascii="Courier New" w:hAnsi="Courier New" w:cs="Courier New"/>
+          <w:sz w:val="20"/>
+          <w:szCs w:val="20"/>
+        </w:rPr>
+        <w:t>indexing,</w:t>
+      </w:r>
+      <w:r>
+        <w:rPr>
+          <w:rFonts w:ascii="Courier New" w:hAnsi="Courier New" w:cs="Courier New"/>
+          <w:sz w:val="20"/>
+          <w:szCs w:val="20"/>
+        </w:rPr>
+        <w:t xml:space="preserve"> data </w:t>
+      </w:r>
+      <w:r>
+        <w:rPr>
+          <w:rFonts w:ascii="Courier New" w:hAnsi="Courier New" w:cs="Courier New"/>
+          <w:sz w:val="20"/>
+          <w:szCs w:val="20"/>
+        </w:rPr>
+        <w:t>munging, Sorting</w:t>
+      </w:r>
+      <w:r>
+        <w:rPr>
+          <w:rFonts w:ascii="Courier New" w:hAnsi="Courier New" w:cs="Courier New"/>
+          <w:sz w:val="20"/>
+          <w:szCs w:val="20"/>
+        </w:rPr>
+        <w:t xml:space="preserve"> and all logical and flow up to creating graphs.</w:t>
+      </w:r>
+    </w:p>
+    <w:p>
+      <w:pPr>
+        <w:pStyle w:val="ListParagraph"/>
+        <w:widowControl w:val="0"/>
+        <w:tabs>
+          <w:tab w:val="left" w:pos="560"/>
+          <w:tab w:val="left" w:pos="1120"/>
+          <w:tab w:val="left" w:pos="1680"/>
+          <w:tab w:val="left" w:pos="2240"/>
+          <w:tab w:val="left" w:pos="2800"/>
+          <w:tab w:val="left" w:pos="3360"/>
+          <w:tab w:val="left" w:pos="3920"/>
+          <w:tab w:val="left" w:pos="4480"/>
+          <w:tab w:val="left" w:pos="5040"/>
+          <w:tab w:val="left" w:pos="5600"/>
+          <w:tab w:val="left" w:pos="6160"/>
+          <w:tab w:val="left" w:pos="6720"/>
+        </w:tabs>
+        <w:autoSpaceDE w:val="0"/>
+        <w:autoSpaceDN w:val="0"/>
+        <w:adjustRightInd w:val="0"/>
+        <w:ind w:left="1440"/>
+        <w:rPr>
+          <w:rFonts w:ascii="Courier New" w:hAnsi="Courier New" w:cs="Courier New"/>
+          <w:sz w:val="20"/>
+          <w:szCs w:val="20"/>
+        </w:rPr>
+      </w:pPr>
+    </w:p>
+    <w:p>
+      <w:pPr>
+        <w:tabs>
+          <w:tab w:val="left" w:pos="916"/>
+          <w:tab w:val="left" w:pos="1832"/>
+          <w:tab w:val="left" w:pos="2748"/>
+          <w:tab w:val="left" w:pos="3664"/>
+          <w:tab w:val="left" w:pos="4580"/>
+          <w:tab w:val="left" w:pos="5496"/>
+          <w:tab w:val="left" w:pos="6412"/>
+          <w:tab w:val="left" w:pos="7328"/>
+          <w:tab w:val="left" w:pos="8244"/>
+          <w:tab w:val="left" w:pos="9160"/>
+          <w:tab w:val="left" w:pos="10076"/>
+          <w:tab w:val="left" w:pos="10992"/>
+          <w:tab w:val="left" w:pos="11908"/>
+          <w:tab w:val="left" w:pos="12824"/>
+          <w:tab w:val="left" w:pos="13740"/>
+          <w:tab w:val="left" w:pos="14656"/>
+        </w:tabs>
+        <w:rPr>
+          <w:rFonts w:ascii="Courier New" w:hAnsi="Courier New" w:cs="Courier New"/>
+          <w:b/>
+          <w:sz w:val="20"/>
+          <w:szCs w:val="20"/>
+        </w:rPr>
+      </w:pPr>
+      <w:r>
+        <w:rPr>
+          <w:rFonts w:ascii="Menlo" w:hAnsi="Menlo" w:cs="Menlo"/>
+          <w:color w:val="000000"/>
+          <w:sz w:val="22"/>
+          <w:szCs w:val="22"/>
+        </w:rPr>
+        <w:tab/>
+      </w:r>
+      <w:r>
+        <w:rPr>
+          <w:rFonts w:ascii="Menlo" w:hAnsi="Menlo" w:cs="Menlo"/>
+          <w:color w:val="000000"/>
+          <w:sz w:val="22"/>
+          <w:szCs w:val="22"/>
+        </w:rPr>
+        <w:tab/>
+      </w:r>
+      <w:r>
+        <w:rPr>
+          <w:rFonts w:ascii="Courier New" w:hAnsi="Courier New" w:cs="Courier New"/>
+          <w:b/>
+          <w:sz w:val="20"/>
+          <w:szCs w:val="20"/>
+        </w:rPr>
+        <w:t xml:space="preserve"> </w:t>
+      </w:r>
+    </w:p>
+    <w:p>
+      <w:pPr>
+        <w:tabs>
+          <w:tab w:val="left" w:pos="916"/>
+          <w:tab w:val="left" w:pos="1832"/>
+          <w:tab w:val="left" w:pos="2748"/>
+          <w:tab w:val="left" w:pos="3664"/>
+          <w:tab w:val="left" w:pos="4580"/>
+          <w:tab w:val="left" w:pos="5496"/>
+          <w:tab w:val="left" w:pos="6412"/>
+          <w:tab w:val="left" w:pos="7328"/>
+          <w:tab w:val="left" w:pos="8244"/>
+          <w:tab w:val="left" w:pos="9160"/>
+          <w:tab w:val="left" w:pos="10076"/>
+          <w:tab w:val="left" w:pos="10992"/>
+          <w:tab w:val="left" w:pos="11908"/>
+          <w:tab w:val="left" w:pos="12824"/>
+          <w:tab w:val="left" w:pos="13740"/>
+          <w:tab w:val="left" w:pos="14656"/>
+        </w:tabs>
+        <w:rPr>
+          <w:rFonts w:ascii="Courier New" w:hAnsi="Courier New" w:cs="Courier New"/>
+          <w:b/>
+          <w:sz w:val="20"/>
+          <w:szCs w:val="20"/>
+        </w:rPr>
+      </w:pPr>
+    </w:p>
+    <w:p>
+      <w:pPr>
+        <w:tabs>
+          <w:tab w:val="left" w:pos="916"/>
+          <w:tab w:val="left" w:pos="1832"/>
+          <w:tab w:val="left" w:pos="2748"/>
+          <w:tab w:val="left" w:pos="3664"/>
+          <w:tab w:val="left" w:pos="4580"/>
+          <w:tab w:val="left" w:pos="5496"/>
+          <w:tab w:val="left" w:pos="6412"/>
+          <w:tab w:val="left" w:pos="7328"/>
+          <w:tab w:val="left" w:pos="8244"/>
+          <w:tab w:val="left" w:pos="9160"/>
+          <w:tab w:val="left" w:pos="10076"/>
+          <w:tab w:val="left" w:pos="10992"/>
+          <w:tab w:val="left" w:pos="11908"/>
+          <w:tab w:val="left" w:pos="12824"/>
+          <w:tab w:val="left" w:pos="13740"/>
+          <w:tab w:val="left" w:pos="14656"/>
+        </w:tabs>
+        <w:rPr>
+          <w:rFonts w:ascii="Courier New" w:hAnsi="Courier New" w:cs="Courier New"/>
+          <w:b/>
+          <w:sz w:val="20"/>
+          <w:szCs w:val="20"/>
+        </w:rPr>
+      </w:pPr>
+      <w:r>
+        <w:rPr>
+          <w:rFonts w:ascii="Courier New" w:hAnsi="Courier New" w:cs="Courier New"/>
+          <w:b/>
+          <w:sz w:val="20"/>
+          <w:szCs w:val="20"/>
+        </w:rPr>
+        <w:t xml:space="preserve">Consideration and facts </w:t>
       </w:r>
     </w:p>
     <w:p>
@@ -3307,7 +4230,31 @@
           <w:sz w:val="20"/>
           <w:szCs w:val="20"/>
         </w:rPr>
-        <w:t>eam will heavily use</w:t>
+        <w:t xml:space="preserve">eam </w:t>
+      </w:r>
+      <w:r>
+        <w:rPr>
+          <w:rFonts w:ascii="Courier New" w:hAnsi="Courier New" w:cs="Courier New"/>
+          <w:sz w:val="20"/>
+          <w:szCs w:val="20"/>
+        </w:rPr>
+        <w:t>has</w:t>
+      </w:r>
+      <w:r>
+        <w:rPr>
+          <w:rFonts w:ascii="Courier New" w:hAnsi="Courier New" w:cs="Courier New"/>
+          <w:sz w:val="20"/>
+          <w:szCs w:val="20"/>
+        </w:rPr>
+        <w:t xml:space="preserve"> heavily use</w:t>
+      </w:r>
+      <w:r>
+        <w:rPr>
+          <w:rFonts w:ascii="Courier New" w:hAnsi="Courier New" w:cs="Courier New"/>
+          <w:sz w:val="20"/>
+          <w:szCs w:val="20"/>
+        </w:rPr>
+        <w:t>d</w:t>
       </w:r>
       <w:r>
         <w:rPr>
@@ -3317,23 +4264,37 @@
         </w:rPr>
         <w:t xml:space="preserve"> the Python /Pandas </w:t>
       </w:r>
-      <w:proofErr w:type="spellStart"/>
-      <w:r>
-        <w:rPr>
-          <w:rFonts w:ascii="Courier New" w:hAnsi="Courier New" w:cs="Courier New"/>
-          <w:sz w:val="20"/>
-          <w:szCs w:val="20"/>
-        </w:rPr>
-        <w:t>numpy</w:t>
-      </w:r>
-      <w:proofErr w:type="spellEnd"/>
-      <w:r>
-        <w:rPr>
-          <w:rFonts w:ascii="Courier New" w:hAnsi="Courier New" w:cs="Courier New"/>
-          <w:sz w:val="20"/>
-          <w:szCs w:val="20"/>
-        </w:rPr>
-        <w:t xml:space="preserve"> for data retrieval /munging and cleaning </w:t>
+      <w:r>
+        <w:rPr>
+          <w:rFonts w:ascii="Courier New" w:hAnsi="Courier New" w:cs="Courier New"/>
+          <w:sz w:val="20"/>
+          <w:szCs w:val="20"/>
+        </w:rPr>
+        <w:t>NumPy</w:t>
+      </w:r>
+      <w:r>
+        <w:rPr>
+          <w:rFonts w:ascii="Courier New" w:hAnsi="Courier New" w:cs="Courier New"/>
+          <w:sz w:val="20"/>
+          <w:szCs w:val="20"/>
+        </w:rPr>
+        <w:t xml:space="preserve"> for data </w:t>
+      </w:r>
+      <w:r>
+        <w:rPr>
+          <w:rFonts w:ascii="Courier New" w:hAnsi="Courier New" w:cs="Courier New"/>
+          <w:sz w:val="20"/>
+          <w:szCs w:val="20"/>
+        </w:rPr>
+        <w:t>retrieval, munging</w:t>
+      </w:r>
+      <w:r>
+        <w:rPr>
+          <w:rFonts w:ascii="Courier New" w:hAnsi="Courier New" w:cs="Courier New"/>
+          <w:sz w:val="20"/>
+          <w:szCs w:val="20"/>
+        </w:rPr>
+        <w:t xml:space="preserve"> and cleaning </w:t>
       </w:r>
     </w:p>
     <w:p>
@@ -3373,18 +4334,48 @@
           <w:sz w:val="20"/>
           <w:szCs w:val="20"/>
         </w:rPr>
-        <w:t xml:space="preserve">Team will also use Python statistics analysis for </w:t>
-      </w:r>
-      <w:proofErr w:type="gramStart"/>
-      <w:r>
-        <w:rPr>
-          <w:rFonts w:ascii="Courier New" w:hAnsi="Courier New" w:cs="Courier New"/>
-          <w:sz w:val="20"/>
-          <w:szCs w:val="20"/>
-        </w:rPr>
-        <w:t>mean ,average</w:t>
-      </w:r>
-      <w:proofErr w:type="gramEnd"/>
+        <w:t xml:space="preserve">Team </w:t>
+      </w:r>
+      <w:r>
+        <w:rPr>
+          <w:rFonts w:ascii="Courier New" w:hAnsi="Courier New" w:cs="Courier New"/>
+          <w:sz w:val="20"/>
+          <w:szCs w:val="20"/>
+        </w:rPr>
+        <w:t>has</w:t>
+      </w:r>
+      <w:r>
+        <w:rPr>
+          <w:rFonts w:ascii="Courier New" w:hAnsi="Courier New" w:cs="Courier New"/>
+          <w:sz w:val="20"/>
+          <w:szCs w:val="20"/>
+        </w:rPr>
+        <w:t xml:space="preserve"> also use</w:t>
+      </w:r>
+      <w:r>
+        <w:rPr>
+          <w:rFonts w:ascii="Courier New" w:hAnsi="Courier New" w:cs="Courier New"/>
+          <w:sz w:val="20"/>
+          <w:szCs w:val="20"/>
+        </w:rPr>
+        <w:t>d</w:t>
+      </w:r>
+      <w:r>
+        <w:rPr>
+          <w:rFonts w:ascii="Courier New" w:hAnsi="Courier New" w:cs="Courier New"/>
+          <w:sz w:val="20"/>
+          <w:szCs w:val="20"/>
+        </w:rPr>
+        <w:t xml:space="preserve"> Python statistics analysis for </w:t>
+      </w:r>
+      <w:r>
+        <w:rPr>
+          <w:rFonts w:ascii="Courier New" w:hAnsi="Courier New" w:cs="Courier New"/>
+          <w:sz w:val="20"/>
+          <w:szCs w:val="20"/>
+        </w:rPr>
+        <w:t>mean, average</w:t>
+      </w:r>
       <w:r>
         <w:rPr>
           <w:rFonts w:ascii="Courier New" w:hAnsi="Courier New" w:cs="Courier New"/>
@@ -3392,6 +4383,50 @@
           <w:szCs w:val="20"/>
         </w:rPr>
         <w:t xml:space="preserve"> and a </w:t>
+      </w:r>
+    </w:p>
+    <w:p>
+      <w:pPr>
+        <w:pStyle w:val="ListParagraph"/>
+        <w:tabs>
+          <w:tab w:val="left" w:pos="916"/>
+          <w:tab w:val="left" w:pos="1832"/>
+          <w:tab w:val="left" w:pos="2748"/>
+          <w:tab w:val="left" w:pos="3664"/>
+          <w:tab w:val="left" w:pos="4580"/>
+          <w:tab w:val="left" w:pos="5496"/>
+          <w:tab w:val="left" w:pos="6412"/>
+          <w:tab w:val="left" w:pos="7328"/>
+          <w:tab w:val="left" w:pos="8244"/>
+          <w:tab w:val="left" w:pos="9160"/>
+          <w:tab w:val="left" w:pos="10076"/>
+          <w:tab w:val="left" w:pos="10992"/>
+          <w:tab w:val="left" w:pos="11908"/>
+          <w:tab w:val="left" w:pos="12824"/>
+          <w:tab w:val="left" w:pos="13740"/>
+          <w:tab w:val="left" w:pos="14656"/>
+        </w:tabs>
+        <w:rPr>
+          <w:rFonts w:ascii="Courier New" w:hAnsi="Courier New" w:cs="Courier New"/>
+          <w:sz w:val="20"/>
+          <w:szCs w:val="20"/>
+        </w:rPr>
+      </w:pPr>
+      <w:r>
+        <w:rPr>
+          <w:rFonts w:ascii="Courier New" w:hAnsi="Courier New" w:cs="Courier New"/>
+          <w:sz w:val="20"/>
+          <w:szCs w:val="20"/>
+        </w:rPr>
+        <w:t xml:space="preserve">algorithm of weighted score /ranking to </w:t>
+      </w:r>
+      <w:r>
+        <w:rPr>
+          <w:rFonts w:ascii="Courier New" w:hAnsi="Courier New" w:cs="Courier New"/>
+          <w:sz w:val="20"/>
+          <w:szCs w:val="20"/>
+        </w:rPr>
+        <w:t>rank top 15 customers</w:t>
       </w:r>
     </w:p>
     <w:p>
@@ -3431,15 +4466,31 @@
           <w:sz w:val="20"/>
           <w:szCs w:val="20"/>
         </w:rPr>
-        <w:t xml:space="preserve">algorithm of weighted score /ranking to </w:t>
-      </w:r>
-      <w:r>
-        <w:rPr>
-          <w:rFonts w:ascii="Courier New" w:hAnsi="Courier New" w:cs="Courier New"/>
-          <w:sz w:val="20"/>
-          <w:szCs w:val="20"/>
-        </w:rPr>
-        <w:t>rank top 15 customers</w:t>
+        <w:t xml:space="preserve">Matplotlib and </w:t>
+      </w:r>
+      <w:r>
+        <w:rPr>
+          <w:rFonts w:ascii="Courier New" w:hAnsi="Courier New" w:cs="Courier New"/>
+          <w:sz w:val="20"/>
+          <w:szCs w:val="20"/>
+        </w:rPr>
+        <w:t xml:space="preserve">used </w:t>
+      </w:r>
+      <w:r>
+        <w:rPr>
+          <w:rFonts w:ascii="Courier New" w:hAnsi="Courier New" w:cs="Courier New"/>
+          <w:sz w:val="20"/>
+          <w:szCs w:val="20"/>
+        </w:rPr>
+        <w:t xml:space="preserve">seaborn for plotting and charting </w:t>
+      </w:r>
+      <w:r>
+        <w:rPr>
+          <w:rFonts w:ascii="Courier New" w:hAnsi="Courier New" w:cs="Courier New"/>
+          <w:sz w:val="20"/>
+          <w:szCs w:val="20"/>
+        </w:rPr>
+        <w:t xml:space="preserve"> </w:t>
       </w:r>
     </w:p>
     <w:p>
@@ -3473,49 +4524,13 @@
           <w:szCs w:val="20"/>
         </w:rPr>
       </w:pPr>
-      <w:proofErr w:type="spellStart"/>
-      <w:r>
-        <w:rPr>
-          <w:rFonts w:ascii="Courier New" w:hAnsi="Courier New" w:cs="Courier New"/>
-          <w:sz w:val="20"/>
-          <w:szCs w:val="20"/>
-        </w:rPr>
-        <w:t>Matplotlib</w:t>
-      </w:r>
-      <w:proofErr w:type="spellEnd"/>
-      <w:r>
-        <w:rPr>
-          <w:rFonts w:ascii="Courier New" w:hAnsi="Courier New" w:cs="Courier New"/>
-          <w:sz w:val="20"/>
-          <w:szCs w:val="20"/>
-        </w:rPr>
-        <w:t xml:space="preserve"> and </w:t>
-      </w:r>
-      <w:proofErr w:type="spellStart"/>
-      <w:r>
-        <w:rPr>
-          <w:rFonts w:ascii="Courier New" w:hAnsi="Courier New" w:cs="Courier New"/>
-          <w:sz w:val="20"/>
-          <w:szCs w:val="20"/>
-        </w:rPr>
-        <w:t>seaborn</w:t>
-      </w:r>
-      <w:proofErr w:type="spellEnd"/>
-      <w:r>
-        <w:rPr>
-          <w:rFonts w:ascii="Courier New" w:hAnsi="Courier New" w:cs="Courier New"/>
-          <w:sz w:val="20"/>
-          <w:szCs w:val="20"/>
-        </w:rPr>
-        <w:t xml:space="preserve"> for plotting and charting </w:t>
-      </w:r>
-      <w:r>
-        <w:rPr>
-          <w:rFonts w:ascii="Courier New" w:hAnsi="Courier New" w:cs="Courier New"/>
-          <w:sz w:val="20"/>
-          <w:szCs w:val="20"/>
-        </w:rPr>
-        <w:t xml:space="preserve"> </w:t>
+      <w:r>
+        <w:rPr>
+          <w:rFonts w:ascii="Courier New" w:hAnsi="Courier New" w:cs="Courier New"/>
+          <w:sz w:val="20"/>
+          <w:szCs w:val="20"/>
+        </w:rPr>
+        <w:t xml:space="preserve">List comprehension/Lambda are favorite tools of senior data scientist in this team </w:t>
       </w:r>
     </w:p>
     <w:p>
@@ -3555,14 +4570,22 @@
           <w:sz w:val="20"/>
           <w:szCs w:val="20"/>
         </w:rPr>
-        <w:t xml:space="preserve">List comprehension/Lambda are favorite tools of senior data scientist in this team </w:t>
+        <w:t xml:space="preserve">What new we have learnt during the </w:t>
+      </w:r>
+      <w:r>
+        <w:rPr>
+          <w:rFonts w:ascii="Courier New" w:hAnsi="Courier New" w:cs="Courier New"/>
+          <w:sz w:val="20"/>
+          <w:szCs w:val="20"/>
+        </w:rPr>
+        <w:t>Project:</w:t>
       </w:r>
     </w:p>
     <w:p>
       <w:pPr>
         <w:pStyle w:val="ListParagraph"/>
         <w:numPr>
-          <w:ilvl w:val="0"/>
+          <w:ilvl w:val="1"/>
           <w:numId w:val="5"/>
         </w:numPr>
         <w:tabs>
@@ -3595,7 +4618,23 @@
           <w:sz w:val="20"/>
           <w:szCs w:val="20"/>
         </w:rPr>
-        <w:t xml:space="preserve">They will also use the python logger and periodically maintain a </w:t>
+        <w:t>Configures</w:t>
+      </w:r>
+      <w:r>
+        <w:rPr>
+          <w:rFonts w:ascii="Courier New" w:hAnsi="Courier New" w:cs="Courier New"/>
+          <w:sz w:val="20"/>
+          <w:szCs w:val="20"/>
+        </w:rPr>
+        <w:t xml:space="preserve"> library to read and</w:t>
+      </w:r>
+      <w:r>
+        <w:rPr>
+          <w:rFonts w:ascii="Courier New" w:hAnsi="Courier New" w:cs="Courier New"/>
+          <w:sz w:val="20"/>
+          <w:szCs w:val="20"/>
+        </w:rPr>
+        <w:t xml:space="preserve"> parse the variables from </w:t>
       </w:r>
       <w:proofErr w:type="spellStart"/>
       <w:r>
@@ -3604,7 +4643,15 @@
           <w:sz w:val="20"/>
           <w:szCs w:val="20"/>
         </w:rPr>
-        <w:t>logfile</w:t>
+        <w:t>Co</w:t>
+      </w:r>
+      <w:r>
+        <w:rPr>
+          <w:rFonts w:ascii="Courier New" w:hAnsi="Courier New" w:cs="Courier New"/>
+          <w:sz w:val="20"/>
+          <w:szCs w:val="20"/>
+        </w:rPr>
+        <w:t>nfig</w:t>
       </w:r>
       <w:proofErr w:type="spellEnd"/>
       <w:r>
@@ -3613,7 +4660,7 @@
           <w:sz w:val="20"/>
           <w:szCs w:val="20"/>
         </w:rPr>
-        <w:t xml:space="preserve"> on execution info and </w:t>
+        <w:t xml:space="preserve"> .</w:t>
       </w:r>
       <w:proofErr w:type="spellStart"/>
       <w:r>
@@ -3622,17 +4669,293 @@
           <w:sz w:val="20"/>
           <w:szCs w:val="20"/>
         </w:rPr>
-        <w:t>erros</w:t>
+        <w:t>cfg</w:t>
       </w:r>
       <w:proofErr w:type="spellEnd"/>
-      <w:r>
-        <w:rPr>
-          <w:rFonts w:ascii="Courier New" w:hAnsi="Courier New" w:cs="Courier New"/>
-          <w:sz w:val="20"/>
-          <w:szCs w:val="20"/>
-        </w:rPr>
-        <w:t xml:space="preserve"> </w:t>
-      </w:r>
+    </w:p>
+    <w:p>
+      <w:pPr>
+        <w:pStyle w:val="ListParagraph"/>
+        <w:numPr>
+          <w:ilvl w:val="1"/>
+          <w:numId w:val="5"/>
+        </w:numPr>
+        <w:tabs>
+          <w:tab w:val="left" w:pos="916"/>
+          <w:tab w:val="left" w:pos="1832"/>
+          <w:tab w:val="left" w:pos="2748"/>
+          <w:tab w:val="left" w:pos="3664"/>
+          <w:tab w:val="left" w:pos="4580"/>
+          <w:tab w:val="left" w:pos="5496"/>
+          <w:tab w:val="left" w:pos="6412"/>
+          <w:tab w:val="left" w:pos="7328"/>
+          <w:tab w:val="left" w:pos="8244"/>
+          <w:tab w:val="left" w:pos="9160"/>
+          <w:tab w:val="left" w:pos="10076"/>
+          <w:tab w:val="left" w:pos="10992"/>
+          <w:tab w:val="left" w:pos="11908"/>
+          <w:tab w:val="left" w:pos="12824"/>
+          <w:tab w:val="left" w:pos="13740"/>
+          <w:tab w:val="left" w:pos="14656"/>
+        </w:tabs>
+        <w:rPr>
+          <w:rFonts w:ascii="Courier New" w:hAnsi="Courier New" w:cs="Courier New"/>
+          <w:sz w:val="20"/>
+          <w:szCs w:val="20"/>
+        </w:rPr>
+      </w:pPr>
+      <w:r>
+        <w:rPr>
+          <w:rFonts w:ascii="Courier New" w:hAnsi="Courier New" w:cs="Courier New"/>
+          <w:sz w:val="20"/>
+          <w:szCs w:val="20"/>
+        </w:rPr>
+        <w:t xml:space="preserve">Use of logger module to generate the log file for debugging purposes </w:t>
+      </w:r>
+    </w:p>
+    <w:p>
+      <w:pPr>
+        <w:pStyle w:val="ListParagraph"/>
+        <w:numPr>
+          <w:ilvl w:val="1"/>
+          <w:numId w:val="5"/>
+        </w:numPr>
+        <w:tabs>
+          <w:tab w:val="left" w:pos="916"/>
+          <w:tab w:val="left" w:pos="1832"/>
+          <w:tab w:val="left" w:pos="2748"/>
+          <w:tab w:val="left" w:pos="3664"/>
+          <w:tab w:val="left" w:pos="4580"/>
+          <w:tab w:val="left" w:pos="5496"/>
+          <w:tab w:val="left" w:pos="6412"/>
+          <w:tab w:val="left" w:pos="7328"/>
+          <w:tab w:val="left" w:pos="8244"/>
+          <w:tab w:val="left" w:pos="9160"/>
+          <w:tab w:val="left" w:pos="10076"/>
+          <w:tab w:val="left" w:pos="10992"/>
+          <w:tab w:val="left" w:pos="11908"/>
+          <w:tab w:val="left" w:pos="12824"/>
+          <w:tab w:val="left" w:pos="13740"/>
+          <w:tab w:val="left" w:pos="14656"/>
+        </w:tabs>
+        <w:rPr>
+          <w:rFonts w:ascii="Courier New" w:hAnsi="Courier New" w:cs="Courier New"/>
+          <w:sz w:val="20"/>
+          <w:szCs w:val="20"/>
+        </w:rPr>
+      </w:pPr>
+      <w:r>
+        <w:rPr>
+          <w:rFonts w:ascii="Courier New" w:hAnsi="Courier New" w:cs="Courier New"/>
+          <w:sz w:val="20"/>
+          <w:szCs w:val="20"/>
+        </w:rPr>
+        <w:t xml:space="preserve">Extensive use of </w:t>
+      </w:r>
+      <w:r>
+        <w:rPr>
+          <w:rFonts w:ascii="Courier New" w:hAnsi="Courier New" w:cs="Courier New"/>
+          <w:sz w:val="20"/>
+          <w:szCs w:val="20"/>
+        </w:rPr>
+        <w:t>lambda functions</w:t>
+      </w:r>
+    </w:p>
+    <w:p>
+      <w:pPr>
+        <w:pStyle w:val="ListParagraph"/>
+        <w:numPr>
+          <w:ilvl w:val="1"/>
+          <w:numId w:val="5"/>
+        </w:numPr>
+        <w:tabs>
+          <w:tab w:val="left" w:pos="916"/>
+          <w:tab w:val="left" w:pos="1832"/>
+          <w:tab w:val="left" w:pos="2748"/>
+          <w:tab w:val="left" w:pos="3664"/>
+          <w:tab w:val="left" w:pos="4580"/>
+          <w:tab w:val="left" w:pos="5496"/>
+          <w:tab w:val="left" w:pos="6412"/>
+          <w:tab w:val="left" w:pos="7328"/>
+          <w:tab w:val="left" w:pos="8244"/>
+          <w:tab w:val="left" w:pos="9160"/>
+          <w:tab w:val="left" w:pos="10076"/>
+          <w:tab w:val="left" w:pos="10992"/>
+          <w:tab w:val="left" w:pos="11908"/>
+          <w:tab w:val="left" w:pos="12824"/>
+          <w:tab w:val="left" w:pos="13740"/>
+          <w:tab w:val="left" w:pos="14656"/>
+        </w:tabs>
+        <w:rPr>
+          <w:rFonts w:ascii="Courier New" w:hAnsi="Courier New" w:cs="Courier New"/>
+          <w:sz w:val="20"/>
+          <w:szCs w:val="20"/>
+        </w:rPr>
+      </w:pPr>
+      <w:r>
+        <w:rPr>
+          <w:rFonts w:ascii="Courier New" w:hAnsi="Courier New" w:cs="Courier New"/>
+          <w:sz w:val="20"/>
+          <w:szCs w:val="20"/>
+        </w:rPr>
+        <w:t xml:space="preserve">Iterating graph creation via user defined function calls for </w:t>
+      </w:r>
+      <w:r>
+        <w:rPr>
+          <w:rFonts w:ascii="Courier New" w:hAnsi="Courier New" w:cs="Courier New"/>
+          <w:sz w:val="20"/>
+          <w:szCs w:val="20"/>
+        </w:rPr>
+        <w:t>plotting</w:t>
+      </w:r>
+      <w:r>
+        <w:rPr>
+          <w:rFonts w:ascii="Courier New" w:hAnsi="Courier New" w:cs="Courier New"/>
+          <w:sz w:val="20"/>
+          <w:szCs w:val="20"/>
+        </w:rPr>
+        <w:t xml:space="preserve"> same graphs.</w:t>
+      </w:r>
+    </w:p>
+    <w:p>
+      <w:pPr>
+        <w:pStyle w:val="ListParagraph"/>
+        <w:numPr>
+          <w:ilvl w:val="1"/>
+          <w:numId w:val="5"/>
+        </w:numPr>
+        <w:tabs>
+          <w:tab w:val="left" w:pos="916"/>
+          <w:tab w:val="left" w:pos="1832"/>
+          <w:tab w:val="left" w:pos="2748"/>
+          <w:tab w:val="left" w:pos="3664"/>
+          <w:tab w:val="left" w:pos="4580"/>
+          <w:tab w:val="left" w:pos="5496"/>
+          <w:tab w:val="left" w:pos="6412"/>
+          <w:tab w:val="left" w:pos="7328"/>
+          <w:tab w:val="left" w:pos="8244"/>
+          <w:tab w:val="left" w:pos="9160"/>
+          <w:tab w:val="left" w:pos="10076"/>
+          <w:tab w:val="left" w:pos="10992"/>
+          <w:tab w:val="left" w:pos="11908"/>
+          <w:tab w:val="left" w:pos="12824"/>
+          <w:tab w:val="left" w:pos="13740"/>
+          <w:tab w:val="left" w:pos="14656"/>
+        </w:tabs>
+        <w:rPr>
+          <w:rFonts w:ascii="Courier New" w:hAnsi="Courier New" w:cs="Courier New"/>
+          <w:sz w:val="20"/>
+          <w:szCs w:val="20"/>
+        </w:rPr>
+      </w:pPr>
+      <w:r>
+        <w:rPr>
+          <w:rFonts w:ascii="Courier New" w:hAnsi="Courier New" w:cs="Courier New"/>
+          <w:sz w:val="20"/>
+          <w:szCs w:val="20"/>
+        </w:rPr>
+        <w:t xml:space="preserve">Converting regular dataframes to pivot tables for easier </w:t>
+      </w:r>
+      <w:r>
+        <w:rPr>
+          <w:rFonts w:ascii="Courier New" w:hAnsi="Courier New" w:cs="Courier New"/>
+          <w:sz w:val="20"/>
+          <w:szCs w:val="20"/>
+        </w:rPr>
+        <w:t>plotting.</w:t>
+      </w:r>
+    </w:p>
+    <w:p>
+      <w:pPr>
+        <w:pStyle w:val="ListParagraph"/>
+        <w:numPr>
+          <w:ilvl w:val="1"/>
+          <w:numId w:val="5"/>
+        </w:numPr>
+        <w:tabs>
+          <w:tab w:val="left" w:pos="916"/>
+          <w:tab w:val="left" w:pos="1832"/>
+          <w:tab w:val="left" w:pos="2748"/>
+          <w:tab w:val="left" w:pos="3664"/>
+          <w:tab w:val="left" w:pos="4580"/>
+          <w:tab w:val="left" w:pos="5496"/>
+          <w:tab w:val="left" w:pos="6412"/>
+          <w:tab w:val="left" w:pos="7328"/>
+          <w:tab w:val="left" w:pos="8244"/>
+          <w:tab w:val="left" w:pos="9160"/>
+          <w:tab w:val="left" w:pos="10076"/>
+          <w:tab w:val="left" w:pos="10992"/>
+          <w:tab w:val="left" w:pos="11908"/>
+          <w:tab w:val="left" w:pos="12824"/>
+          <w:tab w:val="left" w:pos="13740"/>
+          <w:tab w:val="left" w:pos="14656"/>
+        </w:tabs>
+        <w:rPr>
+          <w:rFonts w:ascii="Courier New" w:hAnsi="Courier New" w:cs="Courier New"/>
+          <w:sz w:val="20"/>
+          <w:szCs w:val="20"/>
+        </w:rPr>
+      </w:pPr>
+      <w:r>
+        <w:rPr>
+          <w:rFonts w:ascii="Courier New" w:hAnsi="Courier New" w:cs="Courier New"/>
+          <w:sz w:val="20"/>
+          <w:szCs w:val="20"/>
+        </w:rPr>
+        <w:t xml:space="preserve">Lots if added features w.r.t plots and graphs like palate </w:t>
+      </w:r>
+      <w:r>
+        <w:rPr>
+          <w:rFonts w:ascii="Courier New" w:hAnsi="Courier New" w:cs="Courier New"/>
+          <w:sz w:val="20"/>
+          <w:szCs w:val="20"/>
+        </w:rPr>
+        <w:t>colors, size</w:t>
+      </w:r>
+      <w:r>
+        <w:rPr>
+          <w:rFonts w:ascii="Courier New" w:hAnsi="Courier New" w:cs="Courier New"/>
+          <w:sz w:val="20"/>
+          <w:szCs w:val="20"/>
+        </w:rPr>
+        <w:t xml:space="preserve"> fit in a given window </w:t>
+      </w:r>
+      <w:r>
+        <w:rPr>
+          <w:rFonts w:ascii="Courier New" w:hAnsi="Courier New" w:cs="Courier New"/>
+          <w:sz w:val="20"/>
+          <w:szCs w:val="20"/>
+        </w:rPr>
+        <w:t>etc.</w:t>
+      </w:r>
+    </w:p>
+    <w:p>
+      <w:pPr>
+        <w:pStyle w:val="ListParagraph"/>
+        <w:tabs>
+          <w:tab w:val="left" w:pos="916"/>
+          <w:tab w:val="left" w:pos="1832"/>
+          <w:tab w:val="left" w:pos="2748"/>
+          <w:tab w:val="left" w:pos="3664"/>
+          <w:tab w:val="left" w:pos="4580"/>
+          <w:tab w:val="left" w:pos="5496"/>
+          <w:tab w:val="left" w:pos="6412"/>
+          <w:tab w:val="left" w:pos="7328"/>
+          <w:tab w:val="left" w:pos="8244"/>
+          <w:tab w:val="left" w:pos="9160"/>
+          <w:tab w:val="left" w:pos="10076"/>
+          <w:tab w:val="left" w:pos="10992"/>
+          <w:tab w:val="left" w:pos="11908"/>
+          <w:tab w:val="left" w:pos="12824"/>
+          <w:tab w:val="left" w:pos="13740"/>
+          <w:tab w:val="left" w:pos="14656"/>
+        </w:tabs>
+        <w:rPr>
+          <w:rFonts w:ascii="Courier New" w:hAnsi="Courier New" w:cs="Courier New"/>
+          <w:sz w:val="20"/>
+          <w:szCs w:val="20"/>
+        </w:rPr>
+      </w:pPr>
     </w:p>
     <w:p>
       <w:pPr>
@@ -3663,6 +4986,12 @@
     </w:p>
     <w:p/>
     <w:sectPr>
+      <w:headerReference w:type="even" r:id="rId9"/>
+      <w:headerReference w:type="default" r:id="rId10"/>
+      <w:footerReference w:type="even" r:id="rId11"/>
+      <w:footerReference w:type="default" r:id="rId12"/>
+      <w:headerReference w:type="first" r:id="rId13"/>
+      <w:footerReference w:type="first" r:id="rId14"/>
       <w:pgSz w:w="12240" w:h="15840"/>
       <w:pgMar w:top="1440" w:right="1440" w:bottom="1440" w:left="1440" w:header="720" w:footer="720" w:gutter="0"/>
       <w:cols w:space="720"/>
@@ -3672,12 +5001,394 @@
 </w:document>
 </file>
 
+<file path=word/endnotes.xml><?xml version="1.0" encoding="utf-8"?>
+<w:endnotes xmlns:wpc="http://schemas.microsoft.com/office/word/2010/wordprocessingCanvas" xmlns:mo="http://schemas.microsoft.com/office/mac/office/2008/main" xmlns:mc="http://schemas.openxmlformats.org/markup-compatibility/2006" xmlns:mv="urn:schemas-microsoft-com:mac:vml" xmlns:o="urn:schemas-microsoft-com:office:office" xmlns:r="http://schemas.openxmlformats.org/officeDocument/2006/relationships" xmlns:m="http://schemas.openxmlformats.org/officeDocument/2006/math" xmlns:v="urn:schemas-microsoft-com:vml" xmlns:wp14="http://schemas.microsoft.com/office/word/2010/wordprocessingDrawing" xmlns:wp="http://schemas.openxmlformats.org/drawingml/2006/wordprocessingDrawing" xmlns:w10="urn:schemas-microsoft-com:office:word" xmlns:w="http://schemas.openxmlformats.org/wordprocessingml/2006/main" xmlns:w14="http://schemas.microsoft.com/office/word/2010/wordml" xmlns:w15="http://schemas.microsoft.com/office/word/2012/wordml" xmlns:wpg="http://schemas.microsoft.com/office/word/2010/wordprocessingGroup" xmlns:wpi="http://schemas.microsoft.com/office/word/2010/wordprocessingInk" xmlns:wne="http://schemas.microsoft.com/office/word/2006/wordml" xmlns:wps="http://schemas.microsoft.com/office/word/2010/wordprocessingShape" mc:Ignorable="w14 w15 wp14">
+  <w:endnote w:type="separator" w:id="-1">
+    <w:p>
+      <w:r>
+        <w:separator/>
+      </w:r>
+    </w:p>
+  </w:endnote>
+  <w:endnote w:type="continuationSeparator" w:id="0">
+    <w:p>
+      <w:r>
+        <w:continuationSeparator/>
+      </w:r>
+    </w:p>
+  </w:endnote>
+</w:endnotes>
+</file>
+
+<file path=word/footer1.xml><?xml version="1.0" encoding="utf-8"?>
+<w:ftr xmlns:wpc="http://schemas.microsoft.com/office/word/2010/wordprocessingCanvas" xmlns:mo="http://schemas.microsoft.com/office/mac/office/2008/main" xmlns:mc="http://schemas.openxmlformats.org/markup-compatibility/2006" xmlns:mv="urn:schemas-microsoft-com:mac:vml" xmlns:o="urn:schemas-microsoft-com:office:office" xmlns:r="http://schemas.openxmlformats.org/officeDocument/2006/relationships" xmlns:m="http://schemas.openxmlformats.org/officeDocument/2006/math" xmlns:v="urn:schemas-microsoft-com:vml" xmlns:wp14="http://schemas.microsoft.com/office/word/2010/wordprocessingDrawing" xmlns:wp="http://schemas.openxmlformats.org/drawingml/2006/wordprocessingDrawing" xmlns:w10="urn:schemas-microsoft-com:office:word" xmlns:w="http://schemas.openxmlformats.org/wordprocessingml/2006/main" xmlns:w14="http://schemas.microsoft.com/office/word/2010/wordml" xmlns:w15="http://schemas.microsoft.com/office/word/2012/wordml" xmlns:wpg="http://schemas.microsoft.com/office/word/2010/wordprocessingGroup" xmlns:wpi="http://schemas.microsoft.com/office/word/2010/wordprocessingInk" xmlns:wne="http://schemas.microsoft.com/office/word/2006/wordml" xmlns:wps="http://schemas.microsoft.com/office/word/2010/wordprocessingShape" mc:Ignorable="w14 w15 wp14">
+  <w:p>
+    <w:pPr>
+      <w:pStyle w:val="Footer"/>
+    </w:pPr>
+  </w:p>
+</w:ftr>
+</file>
+
+<file path=word/footer2.xml><?xml version="1.0" encoding="utf-8"?>
+<w:ftr xmlns:wpc="http://schemas.microsoft.com/office/word/2010/wordprocessingCanvas" xmlns:mo="http://schemas.microsoft.com/office/mac/office/2008/main" xmlns:mc="http://schemas.openxmlformats.org/markup-compatibility/2006" xmlns:mv="urn:schemas-microsoft-com:mac:vml" xmlns:o="urn:schemas-microsoft-com:office:office" xmlns:r="http://schemas.openxmlformats.org/officeDocument/2006/relationships" xmlns:m="http://schemas.openxmlformats.org/officeDocument/2006/math" xmlns:v="urn:schemas-microsoft-com:vml" xmlns:wp14="http://schemas.microsoft.com/office/word/2010/wordprocessingDrawing" xmlns:wp="http://schemas.openxmlformats.org/drawingml/2006/wordprocessingDrawing" xmlns:w10="urn:schemas-microsoft-com:office:word" xmlns:w="http://schemas.openxmlformats.org/wordprocessingml/2006/main" xmlns:w14="http://schemas.microsoft.com/office/word/2010/wordml" xmlns:w15="http://schemas.microsoft.com/office/word/2012/wordml" xmlns:wpg="http://schemas.microsoft.com/office/word/2010/wordprocessingGroup" xmlns:wpi="http://schemas.microsoft.com/office/word/2010/wordprocessingInk" xmlns:wne="http://schemas.microsoft.com/office/word/2006/wordml" xmlns:wps="http://schemas.microsoft.com/office/word/2010/wordprocessingShape" mc:Ignorable="w14 w15 wp14">
+  <w:p>
+    <w:pPr>
+      <w:pStyle w:val="Footer"/>
+    </w:pPr>
+  </w:p>
+</w:ftr>
+</file>
+
+<file path=word/footer3.xml><?xml version="1.0" encoding="utf-8"?>
+<w:ftr xmlns:wpc="http://schemas.microsoft.com/office/word/2010/wordprocessingCanvas" xmlns:mo="http://schemas.microsoft.com/office/mac/office/2008/main" xmlns:mc="http://schemas.openxmlformats.org/markup-compatibility/2006" xmlns:mv="urn:schemas-microsoft-com:mac:vml" xmlns:o="urn:schemas-microsoft-com:office:office" xmlns:r="http://schemas.openxmlformats.org/officeDocument/2006/relationships" xmlns:m="http://schemas.openxmlformats.org/officeDocument/2006/math" xmlns:v="urn:schemas-microsoft-com:vml" xmlns:wp14="http://schemas.microsoft.com/office/word/2010/wordprocessingDrawing" xmlns:wp="http://schemas.openxmlformats.org/drawingml/2006/wordprocessingDrawing" xmlns:w10="urn:schemas-microsoft-com:office:word" xmlns:w="http://schemas.openxmlformats.org/wordprocessingml/2006/main" xmlns:w14="http://schemas.microsoft.com/office/word/2010/wordml" xmlns:w15="http://schemas.microsoft.com/office/word/2012/wordml" xmlns:wpg="http://schemas.microsoft.com/office/word/2010/wordprocessingGroup" xmlns:wpi="http://schemas.microsoft.com/office/word/2010/wordprocessingInk" xmlns:wne="http://schemas.microsoft.com/office/word/2006/wordml" xmlns:wps="http://schemas.microsoft.com/office/word/2010/wordprocessingShape" mc:Ignorable="w14 w15 wp14">
+  <w:p>
+    <w:pPr>
+      <w:pStyle w:val="Footer"/>
+    </w:pPr>
+  </w:p>
+</w:ftr>
+</file>
+
+<file path=word/footnotes.xml><?xml version="1.0" encoding="utf-8"?>
+<w:footnotes xmlns:wpc="http://schemas.microsoft.com/office/word/2010/wordprocessingCanvas" xmlns:mo="http://schemas.microsoft.com/office/mac/office/2008/main" xmlns:mc="http://schemas.openxmlformats.org/markup-compatibility/2006" xmlns:mv="urn:schemas-microsoft-com:mac:vml" xmlns:o="urn:schemas-microsoft-com:office:office" xmlns:r="http://schemas.openxmlformats.org/officeDocument/2006/relationships" xmlns:m="http://schemas.openxmlformats.org/officeDocument/2006/math" xmlns:v="urn:schemas-microsoft-com:vml" xmlns:wp14="http://schemas.microsoft.com/office/word/2010/wordprocessingDrawing" xmlns:wp="http://schemas.openxmlformats.org/drawingml/2006/wordprocessingDrawing" xmlns:w10="urn:schemas-microsoft-com:office:word" xmlns:w="http://schemas.openxmlformats.org/wordprocessingml/2006/main" xmlns:w14="http://schemas.microsoft.com/office/word/2010/wordml" xmlns:w15="http://schemas.microsoft.com/office/word/2012/wordml" xmlns:wpg="http://schemas.microsoft.com/office/word/2010/wordprocessingGroup" xmlns:wpi="http://schemas.microsoft.com/office/word/2010/wordprocessingInk" xmlns:wne="http://schemas.microsoft.com/office/word/2006/wordml" xmlns:wps="http://schemas.microsoft.com/office/word/2010/wordprocessingShape" mc:Ignorable="w14 w15 wp14">
+  <w:footnote w:type="separator" w:id="-1">
+    <w:p>
+      <w:r>
+        <w:separator/>
+      </w:r>
+    </w:p>
+  </w:footnote>
+  <w:footnote w:type="continuationSeparator" w:id="0">
+    <w:p>
+      <w:r>
+        <w:continuationSeparator/>
+      </w:r>
+    </w:p>
+  </w:footnote>
+</w:footnotes>
+</file>
+
+<file path=word/header1.xml><?xml version="1.0" encoding="utf-8"?>
+<w:hdr xmlns:wpc="http://schemas.microsoft.com/office/word/2010/wordprocessingCanvas" xmlns:mo="http://schemas.microsoft.com/office/mac/office/2008/main" xmlns:mc="http://schemas.openxmlformats.org/markup-compatibility/2006" xmlns:mv="urn:schemas-microsoft-com:mac:vml" xmlns:o="urn:schemas-microsoft-com:office:office" xmlns:r="http://schemas.openxmlformats.org/officeDocument/2006/relationships" xmlns:m="http://schemas.openxmlformats.org/officeDocument/2006/math" xmlns:v="urn:schemas-microsoft-com:vml" xmlns:wp14="http://schemas.microsoft.com/office/word/2010/wordprocessingDrawing" xmlns:wp="http://schemas.openxmlformats.org/drawingml/2006/wordprocessingDrawing" xmlns:w10="urn:schemas-microsoft-com:office:word" xmlns:w="http://schemas.openxmlformats.org/wordprocessingml/2006/main" xmlns:w14="http://schemas.microsoft.com/office/word/2010/wordml" xmlns:w15="http://schemas.microsoft.com/office/word/2012/wordml" xmlns:wpg="http://schemas.microsoft.com/office/word/2010/wordprocessingGroup" xmlns:wpi="http://schemas.microsoft.com/office/word/2010/wordprocessingInk" xmlns:wne="http://schemas.microsoft.com/office/word/2006/wordml" xmlns:wps="http://schemas.microsoft.com/office/word/2010/wordprocessingShape" mc:Ignorable="w14 w15 wp14">
+  <w:p>
+    <w:pPr>
+      <w:pStyle w:val="Header"/>
+    </w:pPr>
+  </w:p>
+</w:hdr>
+</file>
+
+<file path=word/header2.xml><?xml version="1.0" encoding="utf-8"?>
+<w:hdr xmlns:wpc="http://schemas.microsoft.com/office/word/2010/wordprocessingCanvas" xmlns:mo="http://schemas.microsoft.com/office/mac/office/2008/main" xmlns:mc="http://schemas.openxmlformats.org/markup-compatibility/2006" xmlns:mv="urn:schemas-microsoft-com:mac:vml" xmlns:o="urn:schemas-microsoft-com:office:office" xmlns:r="http://schemas.openxmlformats.org/officeDocument/2006/relationships" xmlns:m="http://schemas.openxmlformats.org/officeDocument/2006/math" xmlns:v="urn:schemas-microsoft-com:vml" xmlns:wp14="http://schemas.microsoft.com/office/word/2010/wordprocessingDrawing" xmlns:wp="http://schemas.openxmlformats.org/drawingml/2006/wordprocessingDrawing" xmlns:w10="urn:schemas-microsoft-com:office:word" xmlns:w="http://schemas.openxmlformats.org/wordprocessingml/2006/main" xmlns:w14="http://schemas.microsoft.com/office/word/2010/wordml" xmlns:w15="http://schemas.microsoft.com/office/word/2012/wordml" xmlns:wpg="http://schemas.microsoft.com/office/word/2010/wordprocessingGroup" xmlns:wpi="http://schemas.microsoft.com/office/word/2010/wordprocessingInk" xmlns:wne="http://schemas.microsoft.com/office/word/2006/wordml" xmlns:wps="http://schemas.microsoft.com/office/word/2010/wordprocessingShape" mc:Ignorable="w14 w15 wp14">
+  <w:p>
+    <w:pPr>
+      <w:pStyle w:val="Header"/>
+    </w:pPr>
+  </w:p>
+</w:hdr>
+</file>
+
+<file path=word/header3.xml><?xml version="1.0" encoding="utf-8"?>
+<w:hdr xmlns:wpc="http://schemas.microsoft.com/office/word/2010/wordprocessingCanvas" xmlns:mo="http://schemas.microsoft.com/office/mac/office/2008/main" xmlns:mc="http://schemas.openxmlformats.org/markup-compatibility/2006" xmlns:mv="urn:schemas-microsoft-com:mac:vml" xmlns:o="urn:schemas-microsoft-com:office:office" xmlns:r="http://schemas.openxmlformats.org/officeDocument/2006/relationships" xmlns:m="http://schemas.openxmlformats.org/officeDocument/2006/math" xmlns:v="urn:schemas-microsoft-com:vml" xmlns:wp14="http://schemas.microsoft.com/office/word/2010/wordprocessingDrawing" xmlns:wp="http://schemas.openxmlformats.org/drawingml/2006/wordprocessingDrawing" xmlns:w10="urn:schemas-microsoft-com:office:word" xmlns:w="http://schemas.openxmlformats.org/wordprocessingml/2006/main" xmlns:w14="http://schemas.microsoft.com/office/word/2010/wordml" xmlns:w15="http://schemas.microsoft.com/office/word/2012/wordml" xmlns:wpg="http://schemas.microsoft.com/office/word/2010/wordprocessingGroup" xmlns:wpi="http://schemas.microsoft.com/office/word/2010/wordprocessingInk" xmlns:wne="http://schemas.microsoft.com/office/word/2006/wordml" xmlns:wps="http://schemas.microsoft.com/office/word/2010/wordprocessingShape" mc:Ignorable="w14 w15 wp14">
+  <w:p>
+    <w:pPr>
+      <w:pStyle w:val="Header"/>
+    </w:pPr>
+  </w:p>
+</w:hdr>
+</file>
+
 <file path=word/numbering.xml><?xml version="1.0" encoding="utf-8"?>
 <w:numbering xmlns:wpc="http://schemas.microsoft.com/office/word/2010/wordprocessingCanvas" xmlns:mo="http://schemas.microsoft.com/office/mac/office/2008/main" xmlns:mc="http://schemas.openxmlformats.org/markup-compatibility/2006" xmlns:mv="urn:schemas-microsoft-com:mac:vml" xmlns:o="urn:schemas-microsoft-com:office:office" xmlns:r="http://schemas.openxmlformats.org/officeDocument/2006/relationships" xmlns:m="http://schemas.openxmlformats.org/officeDocument/2006/math" xmlns:v="urn:schemas-microsoft-com:vml" xmlns:wp14="http://schemas.microsoft.com/office/word/2010/wordprocessingDrawing" xmlns:wp="http://schemas.openxmlformats.org/drawingml/2006/wordprocessingDrawing" xmlns:w10="urn:schemas-microsoft-com:office:word" xmlns:w="http://schemas.openxmlformats.org/wordprocessingml/2006/main" xmlns:w14="http://schemas.microsoft.com/office/word/2010/wordml" xmlns:w15="http://schemas.microsoft.com/office/word/2012/wordml" xmlns:wpg="http://schemas.microsoft.com/office/word/2010/wordprocessingGroup" xmlns:wpi="http://schemas.microsoft.com/office/word/2010/wordprocessingInk" xmlns:wne="http://schemas.microsoft.com/office/word/2006/wordml" xmlns:wps="http://schemas.microsoft.com/office/word/2010/wordprocessingShape" mc:Ignorable="w14 w15 wp14">
   <w:abstractNum w:abstractNumId="0">
+    <w:nsid w:val="17AE29DD"/>
+    <w:multiLevelType w:val="hybridMultilevel"/>
+    <w:tmpl w:val="9D425592"/>
+    <w:lvl w:ilvl="0" w:tplc="04090013">
+      <w:start w:val="1"/>
+      <w:numFmt w:val="upperRoman"/>
+      <w:lvlText w:val="%1."/>
+      <w:lvlJc w:val="right"/>
+      <w:pPr>
+        <w:ind w:left="1440" w:hanging="360"/>
+      </w:pPr>
+    </w:lvl>
+    <w:lvl w:ilvl="1" w:tplc="04090019" w:tentative="1">
+      <w:start w:val="1"/>
+      <w:numFmt w:val="lowerLetter"/>
+      <w:lvlText w:val="%2."/>
+      <w:lvlJc w:val="left"/>
+      <w:pPr>
+        <w:ind w:left="2160" w:hanging="360"/>
+      </w:pPr>
+    </w:lvl>
+    <w:lvl w:ilvl="2" w:tplc="0409001B" w:tentative="1">
+      <w:start w:val="1"/>
+      <w:numFmt w:val="lowerRoman"/>
+      <w:lvlText w:val="%3."/>
+      <w:lvlJc w:val="right"/>
+      <w:pPr>
+        <w:ind w:left="2880" w:hanging="180"/>
+      </w:pPr>
+    </w:lvl>
+    <w:lvl w:ilvl="3" w:tplc="0409000F" w:tentative="1">
+      <w:start w:val="1"/>
+      <w:numFmt w:val="decimal"/>
+      <w:lvlText w:val="%4."/>
+      <w:lvlJc w:val="left"/>
+      <w:pPr>
+        <w:ind w:left="3600" w:hanging="360"/>
+      </w:pPr>
+    </w:lvl>
+    <w:lvl w:ilvl="4" w:tplc="04090019" w:tentative="1">
+      <w:start w:val="1"/>
+      <w:numFmt w:val="lowerLetter"/>
+      <w:lvlText w:val="%5."/>
+      <w:lvlJc w:val="left"/>
+      <w:pPr>
+        <w:ind w:left="4320" w:hanging="360"/>
+      </w:pPr>
+    </w:lvl>
+    <w:lvl w:ilvl="5" w:tplc="0409001B" w:tentative="1">
+      <w:start w:val="1"/>
+      <w:numFmt w:val="lowerRoman"/>
+      <w:lvlText w:val="%6."/>
+      <w:lvlJc w:val="right"/>
+      <w:pPr>
+        <w:ind w:left="5040" w:hanging="180"/>
+      </w:pPr>
+    </w:lvl>
+    <w:lvl w:ilvl="6" w:tplc="0409000F" w:tentative="1">
+      <w:start w:val="1"/>
+      <w:numFmt w:val="decimal"/>
+      <w:lvlText w:val="%7."/>
+      <w:lvlJc w:val="left"/>
+      <w:pPr>
+        <w:ind w:left="5760" w:hanging="360"/>
+      </w:pPr>
+    </w:lvl>
+    <w:lvl w:ilvl="7" w:tplc="04090019" w:tentative="1">
+      <w:start w:val="1"/>
+      <w:numFmt w:val="lowerLetter"/>
+      <w:lvlText w:val="%8."/>
+      <w:lvlJc w:val="left"/>
+      <w:pPr>
+        <w:ind w:left="6480" w:hanging="360"/>
+      </w:pPr>
+    </w:lvl>
+    <w:lvl w:ilvl="8" w:tplc="0409001B" w:tentative="1">
+      <w:start w:val="1"/>
+      <w:numFmt w:val="lowerRoman"/>
+      <w:lvlText w:val="%9."/>
+      <w:lvlJc w:val="right"/>
+      <w:pPr>
+        <w:ind w:left="7200" w:hanging="180"/>
+      </w:pPr>
+    </w:lvl>
+  </w:abstractNum>
+  <w:abstractNum w:abstractNumId="1">
     <w:nsid w:val="331E3D28"/>
     <w:multiLevelType w:val="hybridMultilevel"/>
-    <w:tmpl w:val="CACEE11C"/>
+    <w:tmpl w:val="3A6221EE"/>
+    <w:lvl w:ilvl="0" w:tplc="7A6AA7E0">
+      <w:numFmt w:val="bullet"/>
+      <w:lvlText w:val=""/>
+      <w:lvlJc w:val="left"/>
+      <w:pPr>
+        <w:ind w:left="720" w:hanging="360"/>
+      </w:pPr>
+      <w:rPr>
+        <w:rFonts w:ascii="Symbol" w:eastAsiaTheme="minorHAnsi" w:hAnsi="Symbol" w:cs="Courier New" w:hint="default"/>
+      </w:rPr>
+    </w:lvl>
+    <w:lvl w:ilvl="1" w:tplc="04090003">
+      <w:start w:val="1"/>
+      <w:numFmt w:val="bullet"/>
+      <w:lvlText w:val="o"/>
+      <w:lvlJc w:val="left"/>
+      <w:pPr>
+        <w:ind w:left="1440" w:hanging="360"/>
+      </w:pPr>
+      <w:rPr>
+        <w:rFonts w:ascii="Courier New" w:hAnsi="Courier New" w:cs="Courier New" w:hint="default"/>
+      </w:rPr>
+    </w:lvl>
+    <w:lvl w:ilvl="2" w:tplc="04090005" w:tentative="1">
+      <w:start w:val="1"/>
+      <w:numFmt w:val="bullet"/>
+      <w:lvlText w:val=""/>
+      <w:lvlJc w:val="left"/>
+      <w:pPr>
+        <w:ind w:left="2160" w:hanging="360"/>
+      </w:pPr>
+      <w:rPr>
+        <w:rFonts w:ascii="Wingdings" w:hAnsi="Wingdings" w:hint="default"/>
+      </w:rPr>
+    </w:lvl>
+    <w:lvl w:ilvl="3" w:tplc="04090001" w:tentative="1">
+      <w:start w:val="1"/>
+      <w:numFmt w:val="bullet"/>
+      <w:lvlText w:val=""/>
+      <w:lvlJc w:val="left"/>
+      <w:pPr>
+        <w:ind w:left="2880" w:hanging="360"/>
+      </w:pPr>
+      <w:rPr>
+        <w:rFonts w:ascii="Symbol" w:hAnsi="Symbol" w:hint="default"/>
+      </w:rPr>
+    </w:lvl>
+    <w:lvl w:ilvl="4" w:tplc="04090003" w:tentative="1">
+      <w:start w:val="1"/>
+      <w:numFmt w:val="bullet"/>
+      <w:lvlText w:val="o"/>
+      <w:lvlJc w:val="left"/>
+      <w:pPr>
+        <w:ind w:left="3600" w:hanging="360"/>
+      </w:pPr>
+      <w:rPr>
+        <w:rFonts w:ascii="Courier New" w:hAnsi="Courier New" w:cs="Courier New" w:hint="default"/>
+      </w:rPr>
+    </w:lvl>
+    <w:lvl w:ilvl="5" w:tplc="04090005" w:tentative="1">
+      <w:start w:val="1"/>
+      <w:numFmt w:val="bullet"/>
+      <w:lvlText w:val=""/>
+      <w:lvlJc w:val="left"/>
+      <w:pPr>
+        <w:ind w:left="4320" w:hanging="360"/>
+      </w:pPr>
+      <w:rPr>
+        <w:rFonts w:ascii="Wingdings" w:hAnsi="Wingdings" w:hint="default"/>
+      </w:rPr>
+    </w:lvl>
+    <w:lvl w:ilvl="6" w:tplc="04090001" w:tentative="1">
+      <w:start w:val="1"/>
+      <w:numFmt w:val="bullet"/>
+      <w:lvlText w:val=""/>
+      <w:lvlJc w:val="left"/>
+      <w:pPr>
+        <w:ind w:left="5040" w:hanging="360"/>
+      </w:pPr>
+      <w:rPr>
+        <w:rFonts w:ascii="Symbol" w:hAnsi="Symbol" w:hint="default"/>
+      </w:rPr>
+    </w:lvl>
+    <w:lvl w:ilvl="7" w:tplc="04090003" w:tentative="1">
+      <w:start w:val="1"/>
+      <w:numFmt w:val="bullet"/>
+      <w:lvlText w:val="o"/>
+      <w:lvlJc w:val="left"/>
+      <w:pPr>
+        <w:ind w:left="5760" w:hanging="360"/>
+      </w:pPr>
+      <w:rPr>
+        <w:rFonts w:ascii="Courier New" w:hAnsi="Courier New" w:cs="Courier New" w:hint="default"/>
+      </w:rPr>
+    </w:lvl>
+    <w:lvl w:ilvl="8" w:tplc="04090005" w:tentative="1">
+      <w:start w:val="1"/>
+      <w:numFmt w:val="bullet"/>
+      <w:lvlText w:val=""/>
+      <w:lvlJc w:val="left"/>
+      <w:pPr>
+        <w:ind w:left="6480" w:hanging="360"/>
+      </w:pPr>
+      <w:rPr>
+        <w:rFonts w:ascii="Wingdings" w:hAnsi="Wingdings" w:hint="default"/>
+      </w:rPr>
+    </w:lvl>
+  </w:abstractNum>
+  <w:abstractNum w:abstractNumId="2">
+    <w:nsid w:val="3DB339F1"/>
+    <w:multiLevelType w:val="hybridMultilevel"/>
+    <w:tmpl w:val="497EFCA8"/>
+    <w:lvl w:ilvl="0" w:tplc="0409000F">
+      <w:start w:val="1"/>
+      <w:numFmt w:val="decimal"/>
+      <w:lvlText w:val="%1."/>
+      <w:lvlJc w:val="left"/>
+      <w:pPr>
+        <w:ind w:left="1440" w:hanging="360"/>
+      </w:pPr>
+    </w:lvl>
+    <w:lvl w:ilvl="1" w:tplc="04090019" w:tentative="1">
+      <w:start w:val="1"/>
+      <w:numFmt w:val="lowerLetter"/>
+      <w:lvlText w:val="%2."/>
+      <w:lvlJc w:val="left"/>
+      <w:pPr>
+        <w:ind w:left="2160" w:hanging="360"/>
+      </w:pPr>
+    </w:lvl>
+    <w:lvl w:ilvl="2" w:tplc="0409001B" w:tentative="1">
+      <w:start w:val="1"/>
+      <w:numFmt w:val="lowerRoman"/>
+      <w:lvlText w:val="%3."/>
+      <w:lvlJc w:val="right"/>
+      <w:pPr>
+        <w:ind w:left="2880" w:hanging="180"/>
+      </w:pPr>
+    </w:lvl>
+    <w:lvl w:ilvl="3" w:tplc="0409000F" w:tentative="1">
+      <w:start w:val="1"/>
+      <w:numFmt w:val="decimal"/>
+      <w:lvlText w:val="%4."/>
+      <w:lvlJc w:val="left"/>
+      <w:pPr>
+        <w:ind w:left="3600" w:hanging="360"/>
+      </w:pPr>
+    </w:lvl>
+    <w:lvl w:ilvl="4" w:tplc="04090019" w:tentative="1">
+      <w:start w:val="1"/>
+      <w:numFmt w:val="lowerLetter"/>
+      <w:lvlText w:val="%5."/>
+      <w:lvlJc w:val="left"/>
+      <w:pPr>
+        <w:ind w:left="4320" w:hanging="360"/>
+      </w:pPr>
+    </w:lvl>
+    <w:lvl w:ilvl="5" w:tplc="0409001B" w:tentative="1">
+      <w:start w:val="1"/>
+      <w:numFmt w:val="lowerRoman"/>
+      <w:lvlText w:val="%6."/>
+      <w:lvlJc w:val="right"/>
+      <w:pPr>
+        <w:ind w:left="5040" w:hanging="180"/>
+      </w:pPr>
+    </w:lvl>
+    <w:lvl w:ilvl="6" w:tplc="0409000F" w:tentative="1">
+      <w:start w:val="1"/>
+      <w:numFmt w:val="decimal"/>
+      <w:lvlText w:val="%7."/>
+      <w:lvlJc w:val="left"/>
+      <w:pPr>
+        <w:ind w:left="5760" w:hanging="360"/>
+      </w:pPr>
+    </w:lvl>
+    <w:lvl w:ilvl="7" w:tplc="04090019" w:tentative="1">
+      <w:start w:val="1"/>
+      <w:numFmt w:val="lowerLetter"/>
+      <w:lvlText w:val="%8."/>
+      <w:lvlJc w:val="left"/>
+      <w:pPr>
+        <w:ind w:left="6480" w:hanging="360"/>
+      </w:pPr>
+    </w:lvl>
+    <w:lvl w:ilvl="8" w:tplc="0409001B" w:tentative="1">
+      <w:start w:val="1"/>
+      <w:numFmt w:val="lowerRoman"/>
+      <w:lvlText w:val="%9."/>
+      <w:lvlJc w:val="right"/>
+      <w:pPr>
+        <w:ind w:left="7200" w:hanging="180"/>
+      </w:pPr>
+    </w:lvl>
+  </w:abstractNum>
+  <w:abstractNum w:abstractNumId="3">
+    <w:nsid w:val="45076618"/>
+    <w:multiLevelType w:val="hybridMultilevel"/>
+    <w:tmpl w:val="F9A6F016"/>
     <w:lvl w:ilvl="0" w:tplc="7A6AA7E0">
       <w:numFmt w:val="bullet"/>
       <w:lvlText w:val=""/>
@@ -3786,10 +5497,10 @@
       </w:rPr>
     </w:lvl>
   </w:abstractNum>
-  <w:abstractNum w:abstractNumId="1">
-    <w:nsid w:val="45076618"/>
+  <w:abstractNum w:abstractNumId="4">
+    <w:nsid w:val="63242672"/>
     <w:multiLevelType w:val="hybridMultilevel"/>
-    <w:tmpl w:val="F9A6F016"/>
+    <w:tmpl w:val="B84827D4"/>
     <w:lvl w:ilvl="0" w:tplc="7A6AA7E0">
       <w:numFmt w:val="bullet"/>
       <w:lvlText w:val=""/>
@@ -3898,10 +5609,123 @@
       </w:rPr>
     </w:lvl>
   </w:abstractNum>
-  <w:abstractNum w:abstractNumId="2">
-    <w:nsid w:val="63242672"/>
+  <w:abstractNum w:abstractNumId="5">
+    <w:nsid w:val="67393688"/>
     <w:multiLevelType w:val="hybridMultilevel"/>
-    <w:tmpl w:val="B84827D4"/>
+    <w:tmpl w:val="7F5C60EC"/>
+    <w:lvl w:ilvl="0" w:tplc="04090001">
+      <w:start w:val="1"/>
+      <w:numFmt w:val="bullet"/>
+      <w:lvlText w:val=""/>
+      <w:lvlJc w:val="left"/>
+      <w:pPr>
+        <w:ind w:left="720" w:hanging="360"/>
+      </w:pPr>
+      <w:rPr>
+        <w:rFonts w:ascii="Symbol" w:hAnsi="Symbol" w:hint="default"/>
+      </w:rPr>
+    </w:lvl>
+    <w:lvl w:ilvl="1" w:tplc="04090003" w:tentative="1">
+      <w:start w:val="1"/>
+      <w:numFmt w:val="bullet"/>
+      <w:lvlText w:val="o"/>
+      <w:lvlJc w:val="left"/>
+      <w:pPr>
+        <w:ind w:left="1440" w:hanging="360"/>
+      </w:pPr>
+      <w:rPr>
+        <w:rFonts w:ascii="Courier New" w:hAnsi="Courier New" w:cs="Courier New" w:hint="default"/>
+      </w:rPr>
+    </w:lvl>
+    <w:lvl w:ilvl="2" w:tplc="04090005" w:tentative="1">
+      <w:start w:val="1"/>
+      <w:numFmt w:val="bullet"/>
+      <w:lvlText w:val=""/>
+      <w:lvlJc w:val="left"/>
+      <w:pPr>
+        <w:ind w:left="2160" w:hanging="360"/>
+      </w:pPr>
+      <w:rPr>
+        <w:rFonts w:ascii="Wingdings" w:hAnsi="Wingdings" w:hint="default"/>
+      </w:rPr>
+    </w:lvl>
+    <w:lvl w:ilvl="3" w:tplc="04090001" w:tentative="1">
+      <w:start w:val="1"/>
+      <w:numFmt w:val="bullet"/>
+      <w:lvlText w:val=""/>
+      <w:lvlJc w:val="left"/>
+      <w:pPr>
+        <w:ind w:left="2880" w:hanging="360"/>
+      </w:pPr>
+      <w:rPr>
+        <w:rFonts w:ascii="Symbol" w:hAnsi="Symbol" w:hint="default"/>
+      </w:rPr>
+    </w:lvl>
+    <w:lvl w:ilvl="4" w:tplc="04090003" w:tentative="1">
+      <w:start w:val="1"/>
+      <w:numFmt w:val="bullet"/>
+      <w:lvlText w:val="o"/>
+      <w:lvlJc w:val="left"/>
+      <w:pPr>
+        <w:ind w:left="3600" w:hanging="360"/>
+      </w:pPr>
+      <w:rPr>
+        <w:rFonts w:ascii="Courier New" w:hAnsi="Courier New" w:cs="Courier New" w:hint="default"/>
+      </w:rPr>
+    </w:lvl>
+    <w:lvl w:ilvl="5" w:tplc="04090005" w:tentative="1">
+      <w:start w:val="1"/>
+      <w:numFmt w:val="bullet"/>
+      <w:lvlText w:val=""/>
+      <w:lvlJc w:val="left"/>
+      <w:pPr>
+        <w:ind w:left="4320" w:hanging="360"/>
+      </w:pPr>
+      <w:rPr>
+        <w:rFonts w:ascii="Wingdings" w:hAnsi="Wingdings" w:hint="default"/>
+      </w:rPr>
+    </w:lvl>
+    <w:lvl w:ilvl="6" w:tplc="04090001" w:tentative="1">
+      <w:start w:val="1"/>
+      <w:numFmt w:val="bullet"/>
+      <w:lvlText w:val=""/>
+      <w:lvlJc w:val="left"/>
+      <w:pPr>
+        <w:ind w:left="5040" w:hanging="360"/>
+      </w:pPr>
+      <w:rPr>
+        <w:rFonts w:ascii="Symbol" w:hAnsi="Symbol" w:hint="default"/>
+      </w:rPr>
+    </w:lvl>
+    <w:lvl w:ilvl="7" w:tplc="04090003" w:tentative="1">
+      <w:start w:val="1"/>
+      <w:numFmt w:val="bullet"/>
+      <w:lvlText w:val="o"/>
+      <w:lvlJc w:val="left"/>
+      <w:pPr>
+        <w:ind w:left="5760" w:hanging="360"/>
+      </w:pPr>
+      <w:rPr>
+        <w:rFonts w:ascii="Courier New" w:hAnsi="Courier New" w:cs="Courier New" w:hint="default"/>
+      </w:rPr>
+    </w:lvl>
+    <w:lvl w:ilvl="8" w:tplc="04090005" w:tentative="1">
+      <w:start w:val="1"/>
+      <w:numFmt w:val="bullet"/>
+      <w:lvlText w:val=""/>
+      <w:lvlJc w:val="left"/>
+      <w:pPr>
+        <w:ind w:left="6480" w:hanging="360"/>
+      </w:pPr>
+      <w:rPr>
+        <w:rFonts w:ascii="Wingdings" w:hAnsi="Wingdings" w:hint="default"/>
+      </w:rPr>
+    </w:lvl>
+  </w:abstractNum>
+  <w:abstractNum w:abstractNumId="6">
+    <w:nsid w:val="6D0C457A"/>
+    <w:multiLevelType w:val="hybridMultilevel"/>
+    <w:tmpl w:val="5F326C5C"/>
     <w:lvl w:ilvl="0" w:tplc="7A6AA7E0">
       <w:numFmt w:val="bullet"/>
       <w:lvlText w:val=""/>
@@ -4010,245 +5834,26 @@
       </w:rPr>
     </w:lvl>
   </w:abstractNum>
-  <w:abstractNum w:abstractNumId="3">
-    <w:nsid w:val="67393688"/>
-    <w:multiLevelType w:val="hybridMultilevel"/>
-    <w:tmpl w:val="7F5C60EC"/>
-    <w:lvl w:ilvl="0" w:tplc="04090001">
-      <w:start w:val="1"/>
-      <w:numFmt w:val="bullet"/>
-      <w:lvlText w:val=""/>
-      <w:lvlJc w:val="left"/>
-      <w:pPr>
-        <w:ind w:left="720" w:hanging="360"/>
-      </w:pPr>
-      <w:rPr>
-        <w:rFonts w:ascii="Symbol" w:hAnsi="Symbol" w:hint="default"/>
-      </w:rPr>
-    </w:lvl>
-    <w:lvl w:ilvl="1" w:tplc="04090003" w:tentative="1">
-      <w:start w:val="1"/>
-      <w:numFmt w:val="bullet"/>
-      <w:lvlText w:val="o"/>
-      <w:lvlJc w:val="left"/>
-      <w:pPr>
-        <w:ind w:left="1440" w:hanging="360"/>
-      </w:pPr>
-      <w:rPr>
-        <w:rFonts w:ascii="Courier New" w:hAnsi="Courier New" w:cs="Courier New" w:hint="default"/>
-      </w:rPr>
-    </w:lvl>
-    <w:lvl w:ilvl="2" w:tplc="04090005" w:tentative="1">
-      <w:start w:val="1"/>
-      <w:numFmt w:val="bullet"/>
-      <w:lvlText w:val=""/>
-      <w:lvlJc w:val="left"/>
-      <w:pPr>
-        <w:ind w:left="2160" w:hanging="360"/>
-      </w:pPr>
-      <w:rPr>
-        <w:rFonts w:ascii="Wingdings" w:hAnsi="Wingdings" w:hint="default"/>
-      </w:rPr>
-    </w:lvl>
-    <w:lvl w:ilvl="3" w:tplc="04090001" w:tentative="1">
-      <w:start w:val="1"/>
-      <w:numFmt w:val="bullet"/>
-      <w:lvlText w:val=""/>
-      <w:lvlJc w:val="left"/>
-      <w:pPr>
-        <w:ind w:left="2880" w:hanging="360"/>
-      </w:pPr>
-      <w:rPr>
-        <w:rFonts w:ascii="Symbol" w:hAnsi="Symbol" w:hint="default"/>
-      </w:rPr>
-    </w:lvl>
-    <w:lvl w:ilvl="4" w:tplc="04090003" w:tentative="1">
-      <w:start w:val="1"/>
-      <w:numFmt w:val="bullet"/>
-      <w:lvlText w:val="o"/>
-      <w:lvlJc w:val="left"/>
-      <w:pPr>
-        <w:ind w:left="3600" w:hanging="360"/>
-      </w:pPr>
-      <w:rPr>
-        <w:rFonts w:ascii="Courier New" w:hAnsi="Courier New" w:cs="Courier New" w:hint="default"/>
-      </w:rPr>
-    </w:lvl>
-    <w:lvl w:ilvl="5" w:tplc="04090005" w:tentative="1">
-      <w:start w:val="1"/>
-      <w:numFmt w:val="bullet"/>
-      <w:lvlText w:val=""/>
-      <w:lvlJc w:val="left"/>
-      <w:pPr>
-        <w:ind w:left="4320" w:hanging="360"/>
-      </w:pPr>
-      <w:rPr>
-        <w:rFonts w:ascii="Wingdings" w:hAnsi="Wingdings" w:hint="default"/>
-      </w:rPr>
-    </w:lvl>
-    <w:lvl w:ilvl="6" w:tplc="04090001" w:tentative="1">
-      <w:start w:val="1"/>
-      <w:numFmt w:val="bullet"/>
-      <w:lvlText w:val=""/>
-      <w:lvlJc w:val="left"/>
-      <w:pPr>
-        <w:ind w:left="5040" w:hanging="360"/>
-      </w:pPr>
-      <w:rPr>
-        <w:rFonts w:ascii="Symbol" w:hAnsi="Symbol" w:hint="default"/>
-      </w:rPr>
-    </w:lvl>
-    <w:lvl w:ilvl="7" w:tplc="04090003" w:tentative="1">
-      <w:start w:val="1"/>
-      <w:numFmt w:val="bullet"/>
-      <w:lvlText w:val="o"/>
-      <w:lvlJc w:val="left"/>
-      <w:pPr>
-        <w:ind w:left="5760" w:hanging="360"/>
-      </w:pPr>
-      <w:rPr>
-        <w:rFonts w:ascii="Courier New" w:hAnsi="Courier New" w:cs="Courier New" w:hint="default"/>
-      </w:rPr>
-    </w:lvl>
-    <w:lvl w:ilvl="8" w:tplc="04090005" w:tentative="1">
-      <w:start w:val="1"/>
-      <w:numFmt w:val="bullet"/>
-      <w:lvlText w:val=""/>
-      <w:lvlJc w:val="left"/>
-      <w:pPr>
-        <w:ind w:left="6480" w:hanging="360"/>
-      </w:pPr>
-      <w:rPr>
-        <w:rFonts w:ascii="Wingdings" w:hAnsi="Wingdings" w:hint="default"/>
-      </w:rPr>
-    </w:lvl>
-  </w:abstractNum>
-  <w:abstractNum w:abstractNumId="4">
-    <w:nsid w:val="6D0C457A"/>
-    <w:multiLevelType w:val="hybridMultilevel"/>
-    <w:tmpl w:val="5F326C5C"/>
-    <w:lvl w:ilvl="0" w:tplc="7A6AA7E0">
-      <w:numFmt w:val="bullet"/>
-      <w:lvlText w:val=""/>
-      <w:lvlJc w:val="left"/>
-      <w:pPr>
-        <w:ind w:left="720" w:hanging="360"/>
-      </w:pPr>
-      <w:rPr>
-        <w:rFonts w:ascii="Symbol" w:eastAsiaTheme="minorHAnsi" w:hAnsi="Symbol" w:cs="Courier New" w:hint="default"/>
-      </w:rPr>
-    </w:lvl>
-    <w:lvl w:ilvl="1" w:tplc="04090003" w:tentative="1">
-      <w:start w:val="1"/>
-      <w:numFmt w:val="bullet"/>
-      <w:lvlText w:val="o"/>
-      <w:lvlJc w:val="left"/>
-      <w:pPr>
-        <w:ind w:left="1440" w:hanging="360"/>
-      </w:pPr>
-      <w:rPr>
-        <w:rFonts w:ascii="Courier New" w:hAnsi="Courier New" w:cs="Courier New" w:hint="default"/>
-      </w:rPr>
-    </w:lvl>
-    <w:lvl w:ilvl="2" w:tplc="04090005" w:tentative="1">
-      <w:start w:val="1"/>
-      <w:numFmt w:val="bullet"/>
-      <w:lvlText w:val=""/>
-      <w:lvlJc w:val="left"/>
-      <w:pPr>
-        <w:ind w:left="2160" w:hanging="360"/>
-      </w:pPr>
-      <w:rPr>
-        <w:rFonts w:ascii="Wingdings" w:hAnsi="Wingdings" w:hint="default"/>
-      </w:rPr>
-    </w:lvl>
-    <w:lvl w:ilvl="3" w:tplc="04090001" w:tentative="1">
-      <w:start w:val="1"/>
-      <w:numFmt w:val="bullet"/>
-      <w:lvlText w:val=""/>
-      <w:lvlJc w:val="left"/>
-      <w:pPr>
-        <w:ind w:left="2880" w:hanging="360"/>
-      </w:pPr>
-      <w:rPr>
-        <w:rFonts w:ascii="Symbol" w:hAnsi="Symbol" w:hint="default"/>
-      </w:rPr>
-    </w:lvl>
-    <w:lvl w:ilvl="4" w:tplc="04090003" w:tentative="1">
-      <w:start w:val="1"/>
-      <w:numFmt w:val="bullet"/>
-      <w:lvlText w:val="o"/>
-      <w:lvlJc w:val="left"/>
-      <w:pPr>
-        <w:ind w:left="3600" w:hanging="360"/>
-      </w:pPr>
-      <w:rPr>
-        <w:rFonts w:ascii="Courier New" w:hAnsi="Courier New" w:cs="Courier New" w:hint="default"/>
-      </w:rPr>
-    </w:lvl>
-    <w:lvl w:ilvl="5" w:tplc="04090005" w:tentative="1">
-      <w:start w:val="1"/>
-      <w:numFmt w:val="bullet"/>
-      <w:lvlText w:val=""/>
-      <w:lvlJc w:val="left"/>
-      <w:pPr>
-        <w:ind w:left="4320" w:hanging="360"/>
-      </w:pPr>
-      <w:rPr>
-        <w:rFonts w:ascii="Wingdings" w:hAnsi="Wingdings" w:hint="default"/>
-      </w:rPr>
-    </w:lvl>
-    <w:lvl w:ilvl="6" w:tplc="04090001" w:tentative="1">
-      <w:start w:val="1"/>
-      <w:numFmt w:val="bullet"/>
-      <w:lvlText w:val=""/>
-      <w:lvlJc w:val="left"/>
-      <w:pPr>
-        <w:ind w:left="5040" w:hanging="360"/>
-      </w:pPr>
-      <w:rPr>
-        <w:rFonts w:ascii="Symbol" w:hAnsi="Symbol" w:hint="default"/>
-      </w:rPr>
-    </w:lvl>
-    <w:lvl w:ilvl="7" w:tplc="04090003" w:tentative="1">
-      <w:start w:val="1"/>
-      <w:numFmt w:val="bullet"/>
-      <w:lvlText w:val="o"/>
-      <w:lvlJc w:val="left"/>
-      <w:pPr>
-        <w:ind w:left="5760" w:hanging="360"/>
-      </w:pPr>
-      <w:rPr>
-        <w:rFonts w:ascii="Courier New" w:hAnsi="Courier New" w:cs="Courier New" w:hint="default"/>
-      </w:rPr>
-    </w:lvl>
-    <w:lvl w:ilvl="8" w:tplc="04090005" w:tentative="1">
-      <w:start w:val="1"/>
-      <w:numFmt w:val="bullet"/>
-      <w:lvlText w:val=""/>
-      <w:lvlJc w:val="left"/>
-      <w:pPr>
-        <w:ind w:left="6480" w:hanging="360"/>
-      </w:pPr>
-      <w:rPr>
-        <w:rFonts w:ascii="Wingdings" w:hAnsi="Wingdings" w:hint="default"/>
-      </w:rPr>
-    </w:lvl>
-  </w:abstractNum>
   <w:num w:numId="1">
+    <w:abstractNumId w:val="5"/>
+  </w:num>
+  <w:num w:numId="2">
+    <w:abstractNumId w:val="4"/>
+  </w:num>
+  <w:num w:numId="3">
+    <w:abstractNumId w:val="6"/>
+  </w:num>
+  <w:num w:numId="4">
     <w:abstractNumId w:val="3"/>
   </w:num>
-  <w:num w:numId="2">
-    <w:abstractNumId w:val="2"/>
-  </w:num>
-  <w:num w:numId="3">
-    <w:abstractNumId w:val="4"/>
-  </w:num>
-  <w:num w:numId="4">
+  <w:num w:numId="5">
     <w:abstractNumId w:val="1"/>
   </w:num>
-  <w:num w:numId="5">
+  <w:num w:numId="6">
     <w:abstractNumId w:val="0"/>
+  </w:num>
+  <w:num w:numId="7">
+    <w:abstractNumId w:val="2"/>
   </w:num>
 </w:numbering>
 </file>
@@ -4423,15 +6028,6 @@
     <w:lsdException w:name="Balloon Text" w:semiHidden="1" w:unhideWhenUsed="1"/>
     <w:lsdException w:name="Table Grid" w:uiPriority="39"/>
     <w:lsdException w:name="Table Theme" w:semiHidden="1" w:unhideWhenUsed="1"/>
-    <w:lsdException w:name="Note Level 1" w:semiHidden="1" w:unhideWhenUsed="1"/>
-    <w:lsdException w:name="Note Level 2" w:semiHidden="1" w:unhideWhenUsed="1"/>
-    <w:lsdException w:name="Note Level 3" w:semiHidden="1" w:unhideWhenUsed="1"/>
-    <w:lsdException w:name="Note Level 4" w:semiHidden="1" w:unhideWhenUsed="1"/>
-    <w:lsdException w:name="Note Level 5" w:semiHidden="1" w:unhideWhenUsed="1"/>
-    <w:lsdException w:name="Note Level 6" w:semiHidden="1" w:unhideWhenUsed="1"/>
-    <w:lsdException w:name="Note Level 7" w:semiHidden="1" w:unhideWhenUsed="1"/>
-    <w:lsdException w:name="Note Level 8" w:semiHidden="1" w:unhideWhenUsed="1"/>
-    <w:lsdException w:name="Note Level 9" w:semiHidden="1" w:unhideWhenUsed="1"/>
     <w:lsdException w:name="Placeholder Text" w:semiHidden="1"/>
     <w:lsdException w:name="No Spacing" w:uiPriority="1" w:qFormat="1"/>
     <w:lsdException w:name="Light Shading" w:uiPriority="60"/>
@@ -4807,6 +6403,66 @@
       <w:iCs/>
     </w:rPr>
   </w:style>
+  <w:style w:type="paragraph" w:styleId="Header">
+    <w:name w:val="header"/>
+    <w:basedOn w:val="Normal"/>
+    <w:link w:val="HeaderChar"/>
+    <w:uiPriority w:val="99"/>
+    <w:unhideWhenUsed/>
+    <w:rsid w:val="00AB477A"/>
+    <w:pPr>
+      <w:tabs>
+        <w:tab w:val="center" w:pos="4680"/>
+        <w:tab w:val="right" w:pos="9360"/>
+      </w:tabs>
+    </w:pPr>
+  </w:style>
+  <w:style w:type="character" w:customStyle="1" w:styleId="HeaderChar">
+    <w:name w:val="Header Char"/>
+    <w:basedOn w:val="DefaultParagraphFont"/>
+    <w:link w:val="Header"/>
+    <w:uiPriority w:val="99"/>
+    <w:rsid w:val="00AB477A"/>
+    <w:rPr>
+      <w:rFonts w:ascii="Times New Roman" w:hAnsi="Times New Roman" w:cs="Times New Roman"/>
+    </w:rPr>
+  </w:style>
+  <w:style w:type="paragraph" w:styleId="Footer">
+    <w:name w:val="footer"/>
+    <w:basedOn w:val="Normal"/>
+    <w:link w:val="FooterChar"/>
+    <w:uiPriority w:val="99"/>
+    <w:unhideWhenUsed/>
+    <w:rsid w:val="00AB477A"/>
+    <w:pPr>
+      <w:tabs>
+        <w:tab w:val="center" w:pos="4680"/>
+        <w:tab w:val="right" w:pos="9360"/>
+      </w:tabs>
+    </w:pPr>
+  </w:style>
+  <w:style w:type="character" w:customStyle="1" w:styleId="FooterChar">
+    <w:name w:val="Footer Char"/>
+    <w:basedOn w:val="DefaultParagraphFont"/>
+    <w:link w:val="Footer"/>
+    <w:uiPriority w:val="99"/>
+    <w:rsid w:val="00AB477A"/>
+    <w:rPr>
+      <w:rFonts w:ascii="Times New Roman" w:hAnsi="Times New Roman" w:cs="Times New Roman"/>
+    </w:rPr>
+  </w:style>
+  <w:style w:type="character" w:styleId="FollowedHyperlink">
+    <w:name w:val="FollowedHyperlink"/>
+    <w:basedOn w:val="DefaultParagraphFont"/>
+    <w:uiPriority w:val="99"/>
+    <w:semiHidden/>
+    <w:unhideWhenUsed/>
+    <w:rsid w:val="009600B3"/>
+    <w:rPr>
+      <w:color w:val="954F72" w:themeColor="followedHyperlink"/>
+      <w:u w:val="single"/>
+    </w:rPr>
+  </w:style>
 </w:styles>
 </file>
 

</xml_diff>